<commit_message>
log fix pt 2
</commit_message>
<xml_diff>
--- a/Project1/testing/testinglogs.docx
+++ b/Project1/testing/testinglogs.docx
@@ -657,6 +657,80 @@
                 <w:szCs w:val="18"/>
               </w:rPr>
             </w:pPr>
+            <w:r>
+              <w:rPr>
+                <w:noProof/>
+                <w:lang w:eastAsia="en-US"/>
+              </w:rPr>
+              <mc:AlternateContent>
+                <mc:Choice Requires="wps">
+                  <w:drawing>
+                    <wp:anchor distT="0" distB="0" distL="114935" distR="114935" simplePos="0" relativeHeight="251683840" behindDoc="1" locked="0" layoutInCell="1" allowOverlap="1" wp14:anchorId="56B641B0" wp14:editId="38712152">
+                      <wp:simplePos x="0" y="0"/>
+                      <wp:positionH relativeFrom="column">
+                        <wp:posOffset>4044950</wp:posOffset>
+                      </wp:positionH>
+                      <wp:positionV relativeFrom="paragraph">
+                        <wp:posOffset>101600</wp:posOffset>
+                      </wp:positionV>
+                      <wp:extent cx="635" cy="708025"/>
+                      <wp:effectExtent l="0" t="0" r="50165" b="28575"/>
+                      <wp:wrapNone/>
+                      <wp:docPr id="25" name="Straight Connector 25"/>
+                      <wp:cNvGraphicFramePr/>
+                      <a:graphic xmlns:a="http://schemas.openxmlformats.org/drawingml/2006/main">
+                        <a:graphicData uri="http://schemas.microsoft.com/office/word/2010/wordprocessingShape">
+                          <wps:wsp>
+                            <wps:cNvCnPr/>
+                            <wps:spPr>
+                              <a:xfrm>
+                                <a:off x="0" y="0"/>
+                                <a:ext cx="635" cy="708025"/>
+                              </a:xfrm>
+                              <a:prstGeom prst="line">
+                                <a:avLst/>
+                              </a:prstGeom>
+                              <a:ln w="6480">
+                                <a:solidFill>
+                                  <a:srgbClr val="000000"/>
+                                </a:solidFill>
+                                <a:miter/>
+                              </a:ln>
+                            </wps:spPr>
+                            <wps:style>
+                              <a:lnRef idx="0">
+                                <a:scrgbClr r="0" g="0" b="0"/>
+                              </a:lnRef>
+                              <a:fillRef idx="0">
+                                <a:scrgbClr r="0" g="0" b="0"/>
+                              </a:fillRef>
+                              <a:effectRef idx="0">
+                                <a:scrgbClr r="0" g="0" b="0"/>
+                              </a:effectRef>
+                              <a:fontRef idx="minor"/>
+                            </wps:style>
+                            <wps:bodyPr/>
+                          </wps:wsp>
+                        </a:graphicData>
+                      </a:graphic>
+                      <wp14:sizeRelH relativeFrom="margin">
+                        <wp14:pctWidth>0</wp14:pctWidth>
+                      </wp14:sizeRelH>
+                      <wp14:sizeRelV relativeFrom="margin">
+                        <wp14:pctHeight>0</wp14:pctHeight>
+                      </wp14:sizeRelV>
+                    </wp:anchor>
+                  </w:drawing>
+                </mc:Choice>
+                <mc:Fallback>
+                  <w:pict>
+                    <v:line id="Straight Connector 25" o:spid="_x0000_s1026" style="position:absolute;z-index:-251632640;visibility:visible;mso-wrap-style:square;mso-width-percent:0;mso-height-percent:0;mso-wrap-distance-left:9.05pt;mso-wrap-distance-top:0;mso-wrap-distance-right:9.05pt;mso-wrap-distance-bottom:0;mso-position-horizontal:absolute;mso-position-horizontal-relative:text;mso-position-vertical:absolute;mso-position-vertical-relative:text;mso-width-percent:0;mso-height-percent:0;mso-width-relative:margin;mso-height-relative:margin" from="318.5pt,8pt" to="318.55pt,63.75pt" o:gfxdata="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" strokeweight=".18mm">
+                      <v:stroke joinstyle="miter"/>
+                    </v:line>
+                  </w:pict>
+                </mc:Fallback>
+              </mc:AlternateContent>
+            </w:r>
           </w:p>
         </w:tc>
       </w:tr>
@@ -7669,7 +7743,23 @@
                 <w:bCs/>
                 <w:color w:val="000000"/>
               </w:rPr>
-              <w:t xml:space="preserve">  __        System __</w:t>
+              <w:t xml:space="preserve">  </w:t>
+            </w:r>
+            <w:r>
+              <w:rPr>
+                <w:b/>
+                <w:bCs/>
+                <w:color w:val="000000"/>
+              </w:rPr>
+              <w:t>x</w:t>
+            </w:r>
+            <w:r>
+              <w:rPr>
+                <w:b/>
+                <w:bCs/>
+                <w:color w:val="000000"/>
+              </w:rPr>
+              <w:t>__        System __</w:t>
             </w:r>
           </w:p>
         </w:tc>
@@ -8074,6 +8164,8 @@
               </w:rPr>
               <w:t>*</w:t>
             </w:r>
+            <w:bookmarkStart w:id="0" w:name="_GoBack"/>
+            <w:bookmarkEnd w:id="0"/>
           </w:p>
           <w:p>
             <w:pPr>
@@ -9993,7 +10085,23 @@
                 <w:bCs/>
                 <w:color w:val="000000"/>
               </w:rPr>
-              <w:t xml:space="preserve">  __        System __</w:t>
+              <w:t xml:space="preserve">  </w:t>
+            </w:r>
+            <w:r>
+              <w:rPr>
+                <w:b/>
+                <w:bCs/>
+                <w:color w:val="000000"/>
+              </w:rPr>
+              <w:t>x</w:t>
+            </w:r>
+            <w:r>
+              <w:rPr>
+                <w:b/>
+                <w:bCs/>
+                <w:color w:val="000000"/>
+              </w:rPr>
+              <w:t>__        System __</w:t>
             </w:r>
           </w:p>
         </w:tc>
@@ -12085,7 +12193,23 @@
                 <w:bCs/>
                 <w:color w:val="000000"/>
               </w:rPr>
-              <w:t xml:space="preserve">  __        System __</w:t>
+              <w:t xml:space="preserve">  </w:t>
+            </w:r>
+            <w:r>
+              <w:rPr>
+                <w:b/>
+                <w:bCs/>
+                <w:color w:val="000000"/>
+              </w:rPr>
+              <w:t>x</w:t>
+            </w:r>
+            <w:r>
+              <w:rPr>
+                <w:b/>
+                <w:bCs/>
+                <w:color w:val="000000"/>
+              </w:rPr>
+              <w:t>__        System __</w:t>
             </w:r>
           </w:p>
         </w:tc>
@@ -12651,8 +12775,6 @@
         <w:autoSpaceDE w:val="0"/>
         <w:spacing w:line="342" w:lineRule="exact"/>
       </w:pPr>
-      <w:bookmarkStart w:id="0" w:name="_GoBack"/>
-      <w:bookmarkEnd w:id="0"/>
     </w:p>
     <w:tbl>
       <w:tblPr>
@@ -15383,7 +15505,6 @@
   <w:style w:type="character" w:default="1" w:styleId="DefaultParagraphFont">
     <w:name w:val="Default Paragraph Font"/>
     <w:uiPriority w:val="1"/>
-    <w:semiHidden/>
     <w:unhideWhenUsed/>
   </w:style>
   <w:style w:type="table" w:default="1" w:styleId="TableNormal">
@@ -15750,7 +15871,6 @@
   <w:style w:type="character" w:default="1" w:styleId="DefaultParagraphFont">
     <w:name w:val="Default Paragraph Font"/>
     <w:uiPriority w:val="1"/>
-    <w:semiHidden/>
     <w:unhideWhenUsed/>
   </w:style>
   <w:style w:type="table" w:default="1" w:styleId="TableNormal">

</xml_diff>

<commit_message>
Log auditor fix pt 3
</commit_message>
<xml_diff>
--- a/Project1/testing/testinglogs.docx
+++ b/Project1/testing/testinglogs.docx
@@ -2190,7 +2190,7 @@
               </wp:anchor>
             </w:drawing>
           </mc:Choice>
-          <mc:Fallback xmlns:w16se="http://schemas.microsoft.com/office/word/2015/wordml/symex" xmlns:w16cid="http://schemas.microsoft.com/office/word/2016/wordml/cid" xmlns:w15="http://schemas.microsoft.com/office/word/2012/wordml" xmlns:am3d="http://schemas.microsoft.com/office/drawing/2017/model3d" xmlns:aink="http://schemas.microsoft.com/office/drawing/2016/ink" xmlns:cx8="http://schemas.microsoft.com/office/drawing/2016/5/14/chartex" xmlns:cx7="http://schemas.microsoft.com/office/drawing/2016/5/13/chartex" xmlns:cx6="http://schemas.microsoft.com/office/drawing/2016/5/12/chartex" xmlns:cx5="http://schemas.microsoft.com/office/drawing/2016/5/11/chartex" xmlns:cx4="http://schemas.microsoft.com/office/drawing/2016/5/10/chartex" xmlns:cx3="http://schemas.microsoft.com/office/drawing/2016/5/9/chartex" xmlns:cx2="http://schemas.microsoft.com/office/drawing/2015/10/21/chartex" xmlns:cx1="http://schemas.microsoft.com/office/drawing/2015/9/8/chartex" xmlns:cx="http://schemas.microsoft.com/office/drawing/2014/chartex">
+          <mc:Fallback xmlns:cx="http://schemas.microsoft.com/office/drawing/2014/chartex" xmlns:cx1="http://schemas.microsoft.com/office/drawing/2015/9/8/chartex" xmlns:cx2="http://schemas.microsoft.com/office/drawing/2015/10/21/chartex" xmlns:cx3="http://schemas.microsoft.com/office/drawing/2016/5/9/chartex" xmlns:cx4="http://schemas.microsoft.com/office/drawing/2016/5/10/chartex" xmlns:cx5="http://schemas.microsoft.com/office/drawing/2016/5/11/chartex" xmlns:cx6="http://schemas.microsoft.com/office/drawing/2016/5/12/chartex" xmlns:cx7="http://schemas.microsoft.com/office/drawing/2016/5/13/chartex" xmlns:cx8="http://schemas.microsoft.com/office/drawing/2016/5/14/chartex" xmlns:aink="http://schemas.microsoft.com/office/drawing/2016/ink" xmlns:am3d="http://schemas.microsoft.com/office/drawing/2017/model3d" xmlns:w15="http://schemas.microsoft.com/office/word/2012/wordml" xmlns:w16cid="http://schemas.microsoft.com/office/word/2016/wordml/cid" xmlns:w16se="http://schemas.microsoft.com/office/word/2015/wordml/symex">
             <w:pict>
               <v:line w14:anchorId="78D2EB70" id="Straight Connector 3" o:spid="_x0000_s1026" style="position:absolute;z-index:-503316476;visibility:visible;mso-wrap-style:square;mso-wrap-distance-left:9.05pt;mso-wrap-distance-top:0;mso-wrap-distance-right:9.05pt;mso-wrap-distance-bottom:0;mso-position-horizontal:absolute;mso-position-horizontal-relative:text;mso-position-vertical:absolute;mso-position-vertical-relative:text" from="657pt,13.45pt" to="657.05pt,69.2pt" o:gfxdata="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" strokeweight=".18mm">
                 <v:stroke joinstyle="miter"/>
@@ -2258,7 +2258,7 @@
               </wp:anchor>
             </w:drawing>
           </mc:Choice>
-          <mc:Fallback xmlns:w16se="http://schemas.microsoft.com/office/word/2015/wordml/symex" xmlns:w16cid="http://schemas.microsoft.com/office/word/2016/wordml/cid" xmlns:w15="http://schemas.microsoft.com/office/word/2012/wordml" xmlns:am3d="http://schemas.microsoft.com/office/drawing/2017/model3d" xmlns:aink="http://schemas.microsoft.com/office/drawing/2016/ink" xmlns:cx8="http://schemas.microsoft.com/office/drawing/2016/5/14/chartex" xmlns:cx7="http://schemas.microsoft.com/office/drawing/2016/5/13/chartex" xmlns:cx6="http://schemas.microsoft.com/office/drawing/2016/5/12/chartex" xmlns:cx5="http://schemas.microsoft.com/office/drawing/2016/5/11/chartex" xmlns:cx4="http://schemas.microsoft.com/office/drawing/2016/5/10/chartex" xmlns:cx3="http://schemas.microsoft.com/office/drawing/2016/5/9/chartex" xmlns:cx2="http://schemas.microsoft.com/office/drawing/2015/10/21/chartex" xmlns:cx1="http://schemas.microsoft.com/office/drawing/2015/9/8/chartex" xmlns:cx="http://schemas.microsoft.com/office/drawing/2014/chartex">
+          <mc:Fallback xmlns:cx="http://schemas.microsoft.com/office/drawing/2014/chartex" xmlns:cx1="http://schemas.microsoft.com/office/drawing/2015/9/8/chartex" xmlns:cx2="http://schemas.microsoft.com/office/drawing/2015/10/21/chartex" xmlns:cx3="http://schemas.microsoft.com/office/drawing/2016/5/9/chartex" xmlns:cx4="http://schemas.microsoft.com/office/drawing/2016/5/10/chartex" xmlns:cx5="http://schemas.microsoft.com/office/drawing/2016/5/11/chartex" xmlns:cx6="http://schemas.microsoft.com/office/drawing/2016/5/12/chartex" xmlns:cx7="http://schemas.microsoft.com/office/drawing/2016/5/13/chartex" xmlns:cx8="http://schemas.microsoft.com/office/drawing/2016/5/14/chartex" xmlns:aink="http://schemas.microsoft.com/office/drawing/2016/ink" xmlns:am3d="http://schemas.microsoft.com/office/drawing/2017/model3d" xmlns:w15="http://schemas.microsoft.com/office/word/2012/wordml" xmlns:w16cid="http://schemas.microsoft.com/office/word/2016/wordml/cid" xmlns:w16se="http://schemas.microsoft.com/office/word/2015/wordml/symex">
             <w:pict>
               <v:line w14:anchorId="2C0F1D57" id="Straight Connector 2" o:spid="_x0000_s1026" style="position:absolute;z-index:-503316477;visibility:visible;mso-wrap-style:square;mso-wrap-distance-left:9.05pt;mso-wrap-distance-top:0;mso-wrap-distance-right:9.05pt;mso-wrap-distance-bottom:0;mso-position-horizontal:absolute;mso-position-horizontal-relative:text;mso-position-vertical:absolute;mso-position-vertical-relative:text" from="0,13.45pt" to=".05pt,69.2pt" o:gfxdata="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" strokeweight=".18mm">
                 <v:stroke joinstyle="miter"/>
@@ -2365,7 +2365,7 @@
               </wp:anchor>
             </w:drawing>
           </mc:Choice>
-          <mc:Fallback xmlns:w16se="http://schemas.microsoft.com/office/word/2015/wordml/symex" xmlns:w16cid="http://schemas.microsoft.com/office/word/2016/wordml/cid" xmlns:w15="http://schemas.microsoft.com/office/word/2012/wordml" xmlns:am3d="http://schemas.microsoft.com/office/drawing/2017/model3d" xmlns:aink="http://schemas.microsoft.com/office/drawing/2016/ink" xmlns:cx8="http://schemas.microsoft.com/office/drawing/2016/5/14/chartex" xmlns:cx7="http://schemas.microsoft.com/office/drawing/2016/5/13/chartex" xmlns:cx6="http://schemas.microsoft.com/office/drawing/2016/5/12/chartex" xmlns:cx5="http://schemas.microsoft.com/office/drawing/2016/5/11/chartex" xmlns:cx4="http://schemas.microsoft.com/office/drawing/2016/5/10/chartex" xmlns:cx3="http://schemas.microsoft.com/office/drawing/2016/5/9/chartex" xmlns:cx2="http://schemas.microsoft.com/office/drawing/2015/10/21/chartex" xmlns:cx1="http://schemas.microsoft.com/office/drawing/2015/9/8/chartex" xmlns:cx="http://schemas.microsoft.com/office/drawing/2014/chartex">
+          <mc:Fallback xmlns:cx="http://schemas.microsoft.com/office/drawing/2014/chartex" xmlns:cx1="http://schemas.microsoft.com/office/drawing/2015/9/8/chartex" xmlns:cx2="http://schemas.microsoft.com/office/drawing/2015/10/21/chartex" xmlns:cx3="http://schemas.microsoft.com/office/drawing/2016/5/9/chartex" xmlns:cx4="http://schemas.microsoft.com/office/drawing/2016/5/10/chartex" xmlns:cx5="http://schemas.microsoft.com/office/drawing/2016/5/11/chartex" xmlns:cx6="http://schemas.microsoft.com/office/drawing/2016/5/12/chartex" xmlns:cx7="http://schemas.microsoft.com/office/drawing/2016/5/13/chartex" xmlns:cx8="http://schemas.microsoft.com/office/drawing/2016/5/14/chartex" xmlns:aink="http://schemas.microsoft.com/office/drawing/2016/ink" xmlns:am3d="http://schemas.microsoft.com/office/drawing/2017/model3d" xmlns:w15="http://schemas.microsoft.com/office/word/2012/wordml" xmlns:w16cid="http://schemas.microsoft.com/office/word/2016/wordml/cid" xmlns:w16se="http://schemas.microsoft.com/office/word/2015/wordml/symex">
             <w:pict>
               <v:line w14:anchorId="26BBC8DD" id="Straight Connector 1" o:spid="_x0000_s1026" style="position:absolute;z-index:-503316478;visibility:visible;mso-wrap-style:square;mso-wrap-distance-left:9.05pt;mso-wrap-distance-top:0;mso-wrap-distance-right:9.05pt;mso-wrap-distance-bottom:0;mso-position-horizontal:absolute;mso-position-horizontal-relative:text;mso-position-vertical:absolute;mso-position-vertical-relative:text" from="-.5pt,-12.9pt" to="658.05pt,-12.85pt" o:gfxdata="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" strokeweight=".18mm">
                 <v:stroke joinstyle="miter"/>
@@ -2433,7 +2433,7 @@
               </wp:anchor>
             </w:drawing>
           </mc:Choice>
-          <mc:Fallback xmlns:w16se="http://schemas.microsoft.com/office/word/2015/wordml/symex" xmlns:w16cid="http://schemas.microsoft.com/office/word/2016/wordml/cid" xmlns:w15="http://schemas.microsoft.com/office/word/2012/wordml" xmlns:am3d="http://schemas.microsoft.com/office/drawing/2017/model3d" xmlns:aink="http://schemas.microsoft.com/office/drawing/2016/ink" xmlns:cx8="http://schemas.microsoft.com/office/drawing/2016/5/14/chartex" xmlns:cx7="http://schemas.microsoft.com/office/drawing/2016/5/13/chartex" xmlns:cx6="http://schemas.microsoft.com/office/drawing/2016/5/12/chartex" xmlns:cx5="http://schemas.microsoft.com/office/drawing/2016/5/11/chartex" xmlns:cx4="http://schemas.microsoft.com/office/drawing/2016/5/10/chartex" xmlns:cx3="http://schemas.microsoft.com/office/drawing/2016/5/9/chartex" xmlns:cx2="http://schemas.microsoft.com/office/drawing/2015/10/21/chartex" xmlns:cx1="http://schemas.microsoft.com/office/drawing/2015/9/8/chartex" xmlns:cx="http://schemas.microsoft.com/office/drawing/2014/chartex">
+          <mc:Fallback xmlns:cx="http://schemas.microsoft.com/office/drawing/2014/chartex" xmlns:cx1="http://schemas.microsoft.com/office/drawing/2015/9/8/chartex" xmlns:cx2="http://schemas.microsoft.com/office/drawing/2015/10/21/chartex" xmlns:cx3="http://schemas.microsoft.com/office/drawing/2016/5/9/chartex" xmlns:cx4="http://schemas.microsoft.com/office/drawing/2016/5/10/chartex" xmlns:cx5="http://schemas.microsoft.com/office/drawing/2016/5/11/chartex" xmlns:cx6="http://schemas.microsoft.com/office/drawing/2016/5/12/chartex" xmlns:cx7="http://schemas.microsoft.com/office/drawing/2016/5/13/chartex" xmlns:cx8="http://schemas.microsoft.com/office/drawing/2016/5/14/chartex" xmlns:aink="http://schemas.microsoft.com/office/drawing/2016/ink" xmlns:am3d="http://schemas.microsoft.com/office/drawing/2017/model3d" xmlns:w15="http://schemas.microsoft.com/office/word/2012/wordml" xmlns:w16cid="http://schemas.microsoft.com/office/word/2016/wordml/cid" xmlns:w16se="http://schemas.microsoft.com/office/word/2015/wordml/symex">
             <w:pict>
               <v:line w14:anchorId="0238A445" id="Straight Connector 4" o:spid="_x0000_s1026" style="position:absolute;z-index:-503316475;visibility:visible;mso-wrap-style:square;mso-wrap-distance-left:9.05pt;mso-wrap-distance-top:0;mso-wrap-distance-right:9.05pt;mso-wrap-distance-bottom:0;mso-position-horizontal:absolute;mso-position-horizontal-relative:text;mso-position-vertical:absolute;mso-position-vertical-relative:text" from="-.5pt,42.8pt" to="658.05pt,42.85pt" o:gfxdata="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" strokeweight=".18mm">
                 <v:stroke joinstyle="miter"/>
@@ -4926,7 +4926,7 @@
               </wp:anchor>
             </w:drawing>
           </mc:Choice>
-          <mc:Fallback xmlns:w16se="http://schemas.microsoft.com/office/word/2015/wordml/symex" xmlns:w16cid="http://schemas.microsoft.com/office/word/2016/wordml/cid" xmlns:w15="http://schemas.microsoft.com/office/word/2012/wordml" xmlns:am3d="http://schemas.microsoft.com/office/drawing/2017/model3d" xmlns:aink="http://schemas.microsoft.com/office/drawing/2016/ink" xmlns:cx8="http://schemas.microsoft.com/office/drawing/2016/5/14/chartex" xmlns:cx7="http://schemas.microsoft.com/office/drawing/2016/5/13/chartex" xmlns:cx6="http://schemas.microsoft.com/office/drawing/2016/5/12/chartex" xmlns:cx5="http://schemas.microsoft.com/office/drawing/2016/5/11/chartex" xmlns:cx4="http://schemas.microsoft.com/office/drawing/2016/5/10/chartex" xmlns:cx3="http://schemas.microsoft.com/office/drawing/2016/5/9/chartex" xmlns:cx2="http://schemas.microsoft.com/office/drawing/2015/10/21/chartex" xmlns:cx1="http://schemas.microsoft.com/office/drawing/2015/9/8/chartex" xmlns:cx="http://schemas.microsoft.com/office/drawing/2014/chartex">
+          <mc:Fallback xmlns:cx="http://schemas.microsoft.com/office/drawing/2014/chartex" xmlns:cx1="http://schemas.microsoft.com/office/drawing/2015/9/8/chartex" xmlns:cx2="http://schemas.microsoft.com/office/drawing/2015/10/21/chartex" xmlns:cx3="http://schemas.microsoft.com/office/drawing/2016/5/9/chartex" xmlns:cx4="http://schemas.microsoft.com/office/drawing/2016/5/10/chartex" xmlns:cx5="http://schemas.microsoft.com/office/drawing/2016/5/11/chartex" xmlns:cx6="http://schemas.microsoft.com/office/drawing/2016/5/12/chartex" xmlns:cx7="http://schemas.microsoft.com/office/drawing/2016/5/13/chartex" xmlns:cx8="http://schemas.microsoft.com/office/drawing/2016/5/14/chartex" xmlns:aink="http://schemas.microsoft.com/office/drawing/2016/ink" xmlns:am3d="http://schemas.microsoft.com/office/drawing/2017/model3d" xmlns:w15="http://schemas.microsoft.com/office/word/2012/wordml" xmlns:w16cid="http://schemas.microsoft.com/office/word/2016/wordml/cid" xmlns:w16se="http://schemas.microsoft.com/office/word/2015/wordml/symex">
             <w:pict>
               <v:line w14:anchorId="050D8694" id="Straight Connector 7" o:spid="_x0000_s1026" style="position:absolute;z-index:-251655168;visibility:visible;mso-wrap-style:square;mso-wrap-distance-left:9.05pt;mso-wrap-distance-top:0;mso-wrap-distance-right:9.05pt;mso-wrap-distance-bottom:0;mso-position-horizontal:absolute;mso-position-horizontal-relative:text;mso-position-vertical:absolute;mso-position-vertical-relative:text" from="657pt,0" to="657.05pt,55.75pt" o:gfxdata="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" strokeweight=".18mm">
                 <v:stroke joinstyle="miter"/>
@@ -4994,7 +4994,7 @@
               </wp:anchor>
             </w:drawing>
           </mc:Choice>
-          <mc:Fallback xmlns:w16se="http://schemas.microsoft.com/office/word/2015/wordml/symex" xmlns:w16cid="http://schemas.microsoft.com/office/word/2016/wordml/cid" xmlns:w15="http://schemas.microsoft.com/office/word/2012/wordml" xmlns:am3d="http://schemas.microsoft.com/office/drawing/2017/model3d" xmlns:aink="http://schemas.microsoft.com/office/drawing/2016/ink" xmlns:cx8="http://schemas.microsoft.com/office/drawing/2016/5/14/chartex" xmlns:cx7="http://schemas.microsoft.com/office/drawing/2016/5/13/chartex" xmlns:cx6="http://schemas.microsoft.com/office/drawing/2016/5/12/chartex" xmlns:cx5="http://schemas.microsoft.com/office/drawing/2016/5/11/chartex" xmlns:cx4="http://schemas.microsoft.com/office/drawing/2016/5/10/chartex" xmlns:cx3="http://schemas.microsoft.com/office/drawing/2016/5/9/chartex" xmlns:cx2="http://schemas.microsoft.com/office/drawing/2015/10/21/chartex" xmlns:cx1="http://schemas.microsoft.com/office/drawing/2015/9/8/chartex" xmlns:cx="http://schemas.microsoft.com/office/drawing/2014/chartex">
+          <mc:Fallback xmlns:cx="http://schemas.microsoft.com/office/drawing/2014/chartex" xmlns:cx1="http://schemas.microsoft.com/office/drawing/2015/9/8/chartex" xmlns:cx2="http://schemas.microsoft.com/office/drawing/2015/10/21/chartex" xmlns:cx3="http://schemas.microsoft.com/office/drawing/2016/5/9/chartex" xmlns:cx4="http://schemas.microsoft.com/office/drawing/2016/5/10/chartex" xmlns:cx5="http://schemas.microsoft.com/office/drawing/2016/5/11/chartex" xmlns:cx6="http://schemas.microsoft.com/office/drawing/2016/5/12/chartex" xmlns:cx7="http://schemas.microsoft.com/office/drawing/2016/5/13/chartex" xmlns:cx8="http://schemas.microsoft.com/office/drawing/2016/5/14/chartex" xmlns:aink="http://schemas.microsoft.com/office/drawing/2016/ink" xmlns:am3d="http://schemas.microsoft.com/office/drawing/2017/model3d" xmlns:w15="http://schemas.microsoft.com/office/word/2012/wordml" xmlns:w16cid="http://schemas.microsoft.com/office/word/2016/wordml/cid" xmlns:w16se="http://schemas.microsoft.com/office/word/2015/wordml/symex">
             <w:pict>
               <v:line w14:anchorId="5680EDE2" id="Straight Connector 6" o:spid="_x0000_s1026" style="position:absolute;z-index:-251656192;visibility:visible;mso-wrap-style:square;mso-wrap-distance-left:9.05pt;mso-wrap-distance-top:0;mso-wrap-distance-right:9.05pt;mso-wrap-distance-bottom:0;mso-position-horizontal:absolute;mso-position-horizontal-relative:text;mso-position-vertical:absolute;mso-position-vertical-relative:text" from="0,0" to=".05pt,55.75pt" o:gfxdata="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" strokeweight=".18mm">
                 <v:stroke joinstyle="miter"/>
@@ -5080,7 +5080,7 @@
               </wp:anchor>
             </w:drawing>
           </mc:Choice>
-          <mc:Fallback xmlns:w16se="http://schemas.microsoft.com/office/word/2015/wordml/symex" xmlns:w16cid="http://schemas.microsoft.com/office/word/2016/wordml/cid" xmlns:w15="http://schemas.microsoft.com/office/word/2012/wordml" xmlns:am3d="http://schemas.microsoft.com/office/drawing/2017/model3d" xmlns:aink="http://schemas.microsoft.com/office/drawing/2016/ink" xmlns:cx8="http://schemas.microsoft.com/office/drawing/2016/5/14/chartex" xmlns:cx7="http://schemas.microsoft.com/office/drawing/2016/5/13/chartex" xmlns:cx6="http://schemas.microsoft.com/office/drawing/2016/5/12/chartex" xmlns:cx5="http://schemas.microsoft.com/office/drawing/2016/5/11/chartex" xmlns:cx4="http://schemas.microsoft.com/office/drawing/2016/5/10/chartex" xmlns:cx3="http://schemas.microsoft.com/office/drawing/2016/5/9/chartex" xmlns:cx2="http://schemas.microsoft.com/office/drawing/2015/10/21/chartex" xmlns:cx1="http://schemas.microsoft.com/office/drawing/2015/9/8/chartex" xmlns:cx="http://schemas.microsoft.com/office/drawing/2014/chartex">
+          <mc:Fallback xmlns:cx="http://schemas.microsoft.com/office/drawing/2014/chartex" xmlns:cx1="http://schemas.microsoft.com/office/drawing/2015/9/8/chartex" xmlns:cx2="http://schemas.microsoft.com/office/drawing/2015/10/21/chartex" xmlns:cx3="http://schemas.microsoft.com/office/drawing/2016/5/9/chartex" xmlns:cx4="http://schemas.microsoft.com/office/drawing/2016/5/10/chartex" xmlns:cx5="http://schemas.microsoft.com/office/drawing/2016/5/11/chartex" xmlns:cx6="http://schemas.microsoft.com/office/drawing/2016/5/12/chartex" xmlns:cx7="http://schemas.microsoft.com/office/drawing/2016/5/13/chartex" xmlns:cx8="http://schemas.microsoft.com/office/drawing/2016/5/14/chartex" xmlns:aink="http://schemas.microsoft.com/office/drawing/2016/ink" xmlns:am3d="http://schemas.microsoft.com/office/drawing/2017/model3d" xmlns:w15="http://schemas.microsoft.com/office/word/2012/wordml" xmlns:w16cid="http://schemas.microsoft.com/office/word/2016/wordml/cid" xmlns:w16se="http://schemas.microsoft.com/office/word/2015/wordml/symex">
             <w:pict>
               <v:line w14:anchorId="6D7954AD" id="Straight Connector 5" o:spid="_x0000_s1026" style="position:absolute;z-index:-251657216;visibility:visible;mso-wrap-style:square;mso-wrap-distance-left:9.05pt;mso-wrap-distance-top:0;mso-wrap-distance-right:9.05pt;mso-wrap-distance-bottom:0;mso-position-horizontal:absolute;mso-position-horizontal-relative:text;mso-position-vertical:absolute;mso-position-vertical-relative:text" from="-.5pt,-12.9pt" to="658.05pt,-12.85pt" o:gfxdata="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" strokeweight=".18mm">
                 <v:stroke joinstyle="miter"/>
@@ -5148,7 +5148,7 @@
               </wp:anchor>
             </w:drawing>
           </mc:Choice>
-          <mc:Fallback xmlns:w16se="http://schemas.microsoft.com/office/word/2015/wordml/symex" xmlns:w16cid="http://schemas.microsoft.com/office/word/2016/wordml/cid" xmlns:w15="http://schemas.microsoft.com/office/word/2012/wordml" xmlns:am3d="http://schemas.microsoft.com/office/drawing/2017/model3d" xmlns:aink="http://schemas.microsoft.com/office/drawing/2016/ink" xmlns:cx8="http://schemas.microsoft.com/office/drawing/2016/5/14/chartex" xmlns:cx7="http://schemas.microsoft.com/office/drawing/2016/5/13/chartex" xmlns:cx6="http://schemas.microsoft.com/office/drawing/2016/5/12/chartex" xmlns:cx5="http://schemas.microsoft.com/office/drawing/2016/5/11/chartex" xmlns:cx4="http://schemas.microsoft.com/office/drawing/2016/5/10/chartex" xmlns:cx3="http://schemas.microsoft.com/office/drawing/2016/5/9/chartex" xmlns:cx2="http://schemas.microsoft.com/office/drawing/2015/10/21/chartex" xmlns:cx1="http://schemas.microsoft.com/office/drawing/2015/9/8/chartex" xmlns:cx="http://schemas.microsoft.com/office/drawing/2014/chartex">
+          <mc:Fallback xmlns:cx="http://schemas.microsoft.com/office/drawing/2014/chartex" xmlns:cx1="http://schemas.microsoft.com/office/drawing/2015/9/8/chartex" xmlns:cx2="http://schemas.microsoft.com/office/drawing/2015/10/21/chartex" xmlns:cx3="http://schemas.microsoft.com/office/drawing/2016/5/9/chartex" xmlns:cx4="http://schemas.microsoft.com/office/drawing/2016/5/10/chartex" xmlns:cx5="http://schemas.microsoft.com/office/drawing/2016/5/11/chartex" xmlns:cx6="http://schemas.microsoft.com/office/drawing/2016/5/12/chartex" xmlns:cx7="http://schemas.microsoft.com/office/drawing/2016/5/13/chartex" xmlns:cx8="http://schemas.microsoft.com/office/drawing/2016/5/14/chartex" xmlns:aink="http://schemas.microsoft.com/office/drawing/2016/ink" xmlns:am3d="http://schemas.microsoft.com/office/drawing/2017/model3d" xmlns:w15="http://schemas.microsoft.com/office/word/2012/wordml" xmlns:w16cid="http://schemas.microsoft.com/office/word/2016/wordml/cid" xmlns:w16se="http://schemas.microsoft.com/office/word/2015/wordml/symex">
             <w:pict>
               <v:line w14:anchorId="185862C1" id="Straight Connector 8" o:spid="_x0000_s1026" style="position:absolute;z-index:-251654144;visibility:visible;mso-wrap-style:square;mso-wrap-distance-left:9.05pt;mso-wrap-distance-top:0;mso-wrap-distance-right:9.05pt;mso-wrap-distance-bottom:0;mso-position-horizontal:absolute;mso-position-horizontal-relative:text;mso-position-vertical:absolute;mso-position-vertical-relative:text" from="-.5pt,42.8pt" to="658.05pt,42.85pt" o:gfxdata="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" strokeweight=".18mm">
                 <v:stroke joinstyle="miter"/>
@@ -7368,7 +7368,7 @@
               </wp:anchor>
             </w:drawing>
           </mc:Choice>
-          <mc:Fallback xmlns:w16se="http://schemas.microsoft.com/office/word/2015/wordml/symex" xmlns:w16cid="http://schemas.microsoft.com/office/word/2016/wordml/cid" xmlns:w15="http://schemas.microsoft.com/office/word/2012/wordml" xmlns:am3d="http://schemas.microsoft.com/office/drawing/2017/model3d" xmlns:aink="http://schemas.microsoft.com/office/drawing/2016/ink" xmlns:cx8="http://schemas.microsoft.com/office/drawing/2016/5/14/chartex" xmlns:cx7="http://schemas.microsoft.com/office/drawing/2016/5/13/chartex" xmlns:cx6="http://schemas.microsoft.com/office/drawing/2016/5/12/chartex" xmlns:cx5="http://schemas.microsoft.com/office/drawing/2016/5/11/chartex" xmlns:cx4="http://schemas.microsoft.com/office/drawing/2016/5/10/chartex" xmlns:cx3="http://schemas.microsoft.com/office/drawing/2016/5/9/chartex" xmlns:cx2="http://schemas.microsoft.com/office/drawing/2015/10/21/chartex" xmlns:cx1="http://schemas.microsoft.com/office/drawing/2015/9/8/chartex" xmlns:cx="http://schemas.microsoft.com/office/drawing/2014/chartex">
+          <mc:Fallback xmlns:cx="http://schemas.microsoft.com/office/drawing/2014/chartex" xmlns:cx1="http://schemas.microsoft.com/office/drawing/2015/9/8/chartex" xmlns:cx2="http://schemas.microsoft.com/office/drawing/2015/10/21/chartex" xmlns:cx3="http://schemas.microsoft.com/office/drawing/2016/5/9/chartex" xmlns:cx4="http://schemas.microsoft.com/office/drawing/2016/5/10/chartex" xmlns:cx5="http://schemas.microsoft.com/office/drawing/2016/5/11/chartex" xmlns:cx6="http://schemas.microsoft.com/office/drawing/2016/5/12/chartex" xmlns:cx7="http://schemas.microsoft.com/office/drawing/2016/5/13/chartex" xmlns:cx8="http://schemas.microsoft.com/office/drawing/2016/5/14/chartex" xmlns:aink="http://schemas.microsoft.com/office/drawing/2016/ink" xmlns:am3d="http://schemas.microsoft.com/office/drawing/2017/model3d" xmlns:w15="http://schemas.microsoft.com/office/word/2012/wordml" xmlns:w16cid="http://schemas.microsoft.com/office/word/2016/wordml/cid" xmlns:w16se="http://schemas.microsoft.com/office/word/2015/wordml/symex">
             <w:pict>
               <v:line w14:anchorId="7AB20596" id="Straight Connector 11" o:spid="_x0000_s1026" style="position:absolute;z-index:-251650048;visibility:visible;mso-wrap-style:square;mso-wrap-distance-left:9.05pt;mso-wrap-distance-top:0;mso-wrap-distance-right:9.05pt;mso-wrap-distance-bottom:0;mso-position-horizontal:absolute;mso-position-horizontal-relative:text;mso-position-vertical:absolute;mso-position-vertical-relative:text" from="657pt,2pt" to="657.05pt,57.75pt" o:gfxdata="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" strokeweight=".18mm">
                 <v:stroke joinstyle="miter"/>
@@ -7436,7 +7436,7 @@
               </wp:anchor>
             </w:drawing>
           </mc:Choice>
-          <mc:Fallback xmlns:w16se="http://schemas.microsoft.com/office/word/2015/wordml/symex" xmlns:w16cid="http://schemas.microsoft.com/office/word/2016/wordml/cid" xmlns:w15="http://schemas.microsoft.com/office/word/2012/wordml" xmlns:am3d="http://schemas.microsoft.com/office/drawing/2017/model3d" xmlns:aink="http://schemas.microsoft.com/office/drawing/2016/ink" xmlns:cx8="http://schemas.microsoft.com/office/drawing/2016/5/14/chartex" xmlns:cx7="http://schemas.microsoft.com/office/drawing/2016/5/13/chartex" xmlns:cx6="http://schemas.microsoft.com/office/drawing/2016/5/12/chartex" xmlns:cx5="http://schemas.microsoft.com/office/drawing/2016/5/11/chartex" xmlns:cx4="http://schemas.microsoft.com/office/drawing/2016/5/10/chartex" xmlns:cx3="http://schemas.microsoft.com/office/drawing/2016/5/9/chartex" xmlns:cx2="http://schemas.microsoft.com/office/drawing/2015/10/21/chartex" xmlns:cx1="http://schemas.microsoft.com/office/drawing/2015/9/8/chartex" xmlns:cx="http://schemas.microsoft.com/office/drawing/2014/chartex">
+          <mc:Fallback xmlns:cx="http://schemas.microsoft.com/office/drawing/2014/chartex" xmlns:cx1="http://schemas.microsoft.com/office/drawing/2015/9/8/chartex" xmlns:cx2="http://schemas.microsoft.com/office/drawing/2015/10/21/chartex" xmlns:cx3="http://schemas.microsoft.com/office/drawing/2016/5/9/chartex" xmlns:cx4="http://schemas.microsoft.com/office/drawing/2016/5/10/chartex" xmlns:cx5="http://schemas.microsoft.com/office/drawing/2016/5/11/chartex" xmlns:cx6="http://schemas.microsoft.com/office/drawing/2016/5/12/chartex" xmlns:cx7="http://schemas.microsoft.com/office/drawing/2016/5/13/chartex" xmlns:cx8="http://schemas.microsoft.com/office/drawing/2016/5/14/chartex" xmlns:aink="http://schemas.microsoft.com/office/drawing/2016/ink" xmlns:am3d="http://schemas.microsoft.com/office/drawing/2017/model3d" xmlns:w15="http://schemas.microsoft.com/office/word/2012/wordml" xmlns:w16cid="http://schemas.microsoft.com/office/word/2016/wordml/cid" xmlns:w16se="http://schemas.microsoft.com/office/word/2015/wordml/symex">
             <w:pict>
               <v:line w14:anchorId="1F8AD753" id="Straight Connector 10" o:spid="_x0000_s1026" style="position:absolute;z-index:-251651072;visibility:visible;mso-wrap-style:square;mso-wrap-distance-left:9.05pt;mso-wrap-distance-top:0;mso-wrap-distance-right:9.05pt;mso-wrap-distance-bottom:0;mso-position-horizontal:absolute;mso-position-horizontal-relative:text;mso-position-vertical:absolute;mso-position-vertical-relative:text" from="0,2pt" to=".05pt,57.75pt" o:gfxdata="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" strokeweight=".18mm">
                 <v:stroke joinstyle="miter"/>
@@ -7517,7 +7517,7 @@
               </wp:anchor>
             </w:drawing>
           </mc:Choice>
-          <mc:Fallback xmlns:w16se="http://schemas.microsoft.com/office/word/2015/wordml/symex" xmlns:w16cid="http://schemas.microsoft.com/office/word/2016/wordml/cid" xmlns:w15="http://schemas.microsoft.com/office/word/2012/wordml" xmlns:am3d="http://schemas.microsoft.com/office/drawing/2017/model3d" xmlns:aink="http://schemas.microsoft.com/office/drawing/2016/ink" xmlns:cx8="http://schemas.microsoft.com/office/drawing/2016/5/14/chartex" xmlns:cx7="http://schemas.microsoft.com/office/drawing/2016/5/13/chartex" xmlns:cx6="http://schemas.microsoft.com/office/drawing/2016/5/12/chartex" xmlns:cx5="http://schemas.microsoft.com/office/drawing/2016/5/11/chartex" xmlns:cx4="http://schemas.microsoft.com/office/drawing/2016/5/10/chartex" xmlns:cx3="http://schemas.microsoft.com/office/drawing/2016/5/9/chartex" xmlns:cx2="http://schemas.microsoft.com/office/drawing/2015/10/21/chartex" xmlns:cx1="http://schemas.microsoft.com/office/drawing/2015/9/8/chartex" xmlns:cx="http://schemas.microsoft.com/office/drawing/2014/chartex">
+          <mc:Fallback xmlns:cx="http://schemas.microsoft.com/office/drawing/2014/chartex" xmlns:cx1="http://schemas.microsoft.com/office/drawing/2015/9/8/chartex" xmlns:cx2="http://schemas.microsoft.com/office/drawing/2015/10/21/chartex" xmlns:cx3="http://schemas.microsoft.com/office/drawing/2016/5/9/chartex" xmlns:cx4="http://schemas.microsoft.com/office/drawing/2016/5/10/chartex" xmlns:cx5="http://schemas.microsoft.com/office/drawing/2016/5/11/chartex" xmlns:cx6="http://schemas.microsoft.com/office/drawing/2016/5/12/chartex" xmlns:cx7="http://schemas.microsoft.com/office/drawing/2016/5/13/chartex" xmlns:cx8="http://schemas.microsoft.com/office/drawing/2016/5/14/chartex" xmlns:aink="http://schemas.microsoft.com/office/drawing/2016/ink" xmlns:am3d="http://schemas.microsoft.com/office/drawing/2017/model3d" xmlns:w15="http://schemas.microsoft.com/office/word/2012/wordml" xmlns:w16cid="http://schemas.microsoft.com/office/word/2016/wordml/cid" xmlns:w16se="http://schemas.microsoft.com/office/word/2015/wordml/symex">
             <w:pict>
               <v:line w14:anchorId="7AC3EBD7" id="Straight Connector 9" o:spid="_x0000_s1026" style="position:absolute;z-index:-251652096;visibility:visible;mso-wrap-style:square;mso-wrap-distance-left:9.05pt;mso-wrap-distance-top:0;mso-wrap-distance-right:9.05pt;mso-wrap-distance-bottom:0;mso-position-horizontal:absolute;mso-position-horizontal-relative:text;mso-position-vertical:absolute;mso-position-vertical-relative:text" from="-.5pt,-12.9pt" to="658.05pt,-12.85pt" o:gfxdata="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" strokeweight=".18mm">
                 <v:stroke joinstyle="miter"/>
@@ -7585,7 +7585,7 @@
               </wp:anchor>
             </w:drawing>
           </mc:Choice>
-          <mc:Fallback xmlns:w16se="http://schemas.microsoft.com/office/word/2015/wordml/symex" xmlns:w16cid="http://schemas.microsoft.com/office/word/2016/wordml/cid" xmlns:w15="http://schemas.microsoft.com/office/word/2012/wordml" xmlns:am3d="http://schemas.microsoft.com/office/drawing/2017/model3d" xmlns:aink="http://schemas.microsoft.com/office/drawing/2016/ink" xmlns:cx8="http://schemas.microsoft.com/office/drawing/2016/5/14/chartex" xmlns:cx7="http://schemas.microsoft.com/office/drawing/2016/5/13/chartex" xmlns:cx6="http://schemas.microsoft.com/office/drawing/2016/5/12/chartex" xmlns:cx5="http://schemas.microsoft.com/office/drawing/2016/5/11/chartex" xmlns:cx4="http://schemas.microsoft.com/office/drawing/2016/5/10/chartex" xmlns:cx3="http://schemas.microsoft.com/office/drawing/2016/5/9/chartex" xmlns:cx2="http://schemas.microsoft.com/office/drawing/2015/10/21/chartex" xmlns:cx1="http://schemas.microsoft.com/office/drawing/2015/9/8/chartex" xmlns:cx="http://schemas.microsoft.com/office/drawing/2014/chartex">
+          <mc:Fallback xmlns:cx="http://schemas.microsoft.com/office/drawing/2014/chartex" xmlns:cx1="http://schemas.microsoft.com/office/drawing/2015/9/8/chartex" xmlns:cx2="http://schemas.microsoft.com/office/drawing/2015/10/21/chartex" xmlns:cx3="http://schemas.microsoft.com/office/drawing/2016/5/9/chartex" xmlns:cx4="http://schemas.microsoft.com/office/drawing/2016/5/10/chartex" xmlns:cx5="http://schemas.microsoft.com/office/drawing/2016/5/11/chartex" xmlns:cx6="http://schemas.microsoft.com/office/drawing/2016/5/12/chartex" xmlns:cx7="http://schemas.microsoft.com/office/drawing/2016/5/13/chartex" xmlns:cx8="http://schemas.microsoft.com/office/drawing/2016/5/14/chartex" xmlns:aink="http://schemas.microsoft.com/office/drawing/2016/ink" xmlns:am3d="http://schemas.microsoft.com/office/drawing/2017/model3d" xmlns:w15="http://schemas.microsoft.com/office/word/2012/wordml" xmlns:w16cid="http://schemas.microsoft.com/office/word/2016/wordml/cid" xmlns:w16se="http://schemas.microsoft.com/office/word/2015/wordml/symex">
             <w:pict>
               <v:line w14:anchorId="6973793E" id="Straight Connector 12" o:spid="_x0000_s1026" style="position:absolute;z-index:-251649024;visibility:visible;mso-wrap-style:square;mso-wrap-distance-left:9.05pt;mso-wrap-distance-top:0;mso-wrap-distance-right:9.05pt;mso-wrap-distance-bottom:0;mso-position-horizontal:absolute;mso-position-horizontal-relative:text;mso-position-vertical:absolute;mso-position-vertical-relative:text" from="-.5pt,42.8pt" to="658.05pt,42.85pt" o:gfxdata="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" strokeweight=".18mm">
                 <v:stroke joinstyle="miter"/>
@@ -8164,8 +8164,6 @@
               </w:rPr>
               <w:t>*</w:t>
             </w:r>
-            <w:bookmarkStart w:id="0" w:name="_GoBack"/>
-            <w:bookmarkEnd w:id="0"/>
           </w:p>
           <w:p>
             <w:pPr>
@@ -9753,7 +9751,7 @@
               </wp:anchor>
             </w:drawing>
           </mc:Choice>
-          <mc:Fallback xmlns:w16se="http://schemas.microsoft.com/office/word/2015/wordml/symex" xmlns:w16cid="http://schemas.microsoft.com/office/word/2016/wordml/cid" xmlns:w15="http://schemas.microsoft.com/office/word/2012/wordml" xmlns:am3d="http://schemas.microsoft.com/office/drawing/2017/model3d" xmlns:aink="http://schemas.microsoft.com/office/drawing/2016/ink" xmlns:cx8="http://schemas.microsoft.com/office/drawing/2016/5/14/chartex" xmlns:cx7="http://schemas.microsoft.com/office/drawing/2016/5/13/chartex" xmlns:cx6="http://schemas.microsoft.com/office/drawing/2016/5/12/chartex" xmlns:cx5="http://schemas.microsoft.com/office/drawing/2016/5/11/chartex" xmlns:cx4="http://schemas.microsoft.com/office/drawing/2016/5/10/chartex" xmlns:cx3="http://schemas.microsoft.com/office/drawing/2016/5/9/chartex" xmlns:cx2="http://schemas.microsoft.com/office/drawing/2015/10/21/chartex" xmlns:cx1="http://schemas.microsoft.com/office/drawing/2015/9/8/chartex" xmlns:cx="http://schemas.microsoft.com/office/drawing/2014/chartex">
+          <mc:Fallback xmlns:cx="http://schemas.microsoft.com/office/drawing/2014/chartex" xmlns:cx1="http://schemas.microsoft.com/office/drawing/2015/9/8/chartex" xmlns:cx2="http://schemas.microsoft.com/office/drawing/2015/10/21/chartex" xmlns:cx3="http://schemas.microsoft.com/office/drawing/2016/5/9/chartex" xmlns:cx4="http://schemas.microsoft.com/office/drawing/2016/5/10/chartex" xmlns:cx5="http://schemas.microsoft.com/office/drawing/2016/5/11/chartex" xmlns:cx6="http://schemas.microsoft.com/office/drawing/2016/5/12/chartex" xmlns:cx7="http://schemas.microsoft.com/office/drawing/2016/5/13/chartex" xmlns:cx8="http://schemas.microsoft.com/office/drawing/2016/5/14/chartex" xmlns:aink="http://schemas.microsoft.com/office/drawing/2016/ink" xmlns:am3d="http://schemas.microsoft.com/office/drawing/2017/model3d" xmlns:w15="http://schemas.microsoft.com/office/word/2012/wordml" xmlns:w16cid="http://schemas.microsoft.com/office/word/2016/wordml/cid" xmlns:w16se="http://schemas.microsoft.com/office/word/2015/wordml/symex">
             <w:pict>
               <v:line w14:anchorId="52762943" id="Straight Connector 13" o:spid="_x0000_s1026" style="position:absolute;z-index:-251644928;visibility:visible;mso-wrap-style:square;mso-wrap-distance-left:9.05pt;mso-wrap-distance-top:0;mso-wrap-distance-right:9.05pt;mso-wrap-distance-bottom:0;mso-position-horizontal:absolute;mso-position-horizontal-relative:text;mso-position-vertical:absolute;mso-position-vertical-relative:text" from="657pt,1.55pt" to="657.05pt,57.3pt" o:gfxdata="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" strokeweight=".18mm">
                 <v:stroke joinstyle="miter"/>
@@ -9821,7 +9819,7 @@
               </wp:anchor>
             </w:drawing>
           </mc:Choice>
-          <mc:Fallback xmlns:w16se="http://schemas.microsoft.com/office/word/2015/wordml/symex" xmlns:w16cid="http://schemas.microsoft.com/office/word/2016/wordml/cid" xmlns:w15="http://schemas.microsoft.com/office/word/2012/wordml" xmlns:am3d="http://schemas.microsoft.com/office/drawing/2017/model3d" xmlns:aink="http://schemas.microsoft.com/office/drawing/2016/ink" xmlns:cx8="http://schemas.microsoft.com/office/drawing/2016/5/14/chartex" xmlns:cx7="http://schemas.microsoft.com/office/drawing/2016/5/13/chartex" xmlns:cx6="http://schemas.microsoft.com/office/drawing/2016/5/12/chartex" xmlns:cx5="http://schemas.microsoft.com/office/drawing/2016/5/11/chartex" xmlns:cx4="http://schemas.microsoft.com/office/drawing/2016/5/10/chartex" xmlns:cx3="http://schemas.microsoft.com/office/drawing/2016/5/9/chartex" xmlns:cx2="http://schemas.microsoft.com/office/drawing/2015/10/21/chartex" xmlns:cx1="http://schemas.microsoft.com/office/drawing/2015/9/8/chartex" xmlns:cx="http://schemas.microsoft.com/office/drawing/2014/chartex">
+          <mc:Fallback xmlns:cx="http://schemas.microsoft.com/office/drawing/2014/chartex" xmlns:cx1="http://schemas.microsoft.com/office/drawing/2015/9/8/chartex" xmlns:cx2="http://schemas.microsoft.com/office/drawing/2015/10/21/chartex" xmlns:cx3="http://schemas.microsoft.com/office/drawing/2016/5/9/chartex" xmlns:cx4="http://schemas.microsoft.com/office/drawing/2016/5/10/chartex" xmlns:cx5="http://schemas.microsoft.com/office/drawing/2016/5/11/chartex" xmlns:cx6="http://schemas.microsoft.com/office/drawing/2016/5/12/chartex" xmlns:cx7="http://schemas.microsoft.com/office/drawing/2016/5/13/chartex" xmlns:cx8="http://schemas.microsoft.com/office/drawing/2016/5/14/chartex" xmlns:aink="http://schemas.microsoft.com/office/drawing/2016/ink" xmlns:am3d="http://schemas.microsoft.com/office/drawing/2017/model3d" xmlns:w15="http://schemas.microsoft.com/office/word/2012/wordml" xmlns:w16cid="http://schemas.microsoft.com/office/word/2016/wordml/cid" xmlns:w16se="http://schemas.microsoft.com/office/word/2015/wordml/symex">
             <w:pict>
               <v:line w14:anchorId="2E0D082B" id="Straight Connector 14" o:spid="_x0000_s1026" style="position:absolute;z-index:-251645952;visibility:visible;mso-wrap-style:square;mso-wrap-distance-left:9.05pt;mso-wrap-distance-top:0;mso-wrap-distance-right:9.05pt;mso-wrap-distance-bottom:0;mso-position-horizontal:absolute;mso-position-horizontal-relative:text;mso-position-vertical:absolute;mso-position-vertical-relative:text" from="0,1.55pt" to=".05pt,57.3pt" o:gfxdata="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" strokeweight=".18mm">
                 <v:stroke joinstyle="miter"/>
@@ -9902,7 +9900,7 @@
               </wp:anchor>
             </w:drawing>
           </mc:Choice>
-          <mc:Fallback xmlns:w16se="http://schemas.microsoft.com/office/word/2015/wordml/symex" xmlns:w16cid="http://schemas.microsoft.com/office/word/2016/wordml/cid" xmlns:w15="http://schemas.microsoft.com/office/word/2012/wordml" xmlns:am3d="http://schemas.microsoft.com/office/drawing/2017/model3d" xmlns:aink="http://schemas.microsoft.com/office/drawing/2016/ink" xmlns:cx8="http://schemas.microsoft.com/office/drawing/2016/5/14/chartex" xmlns:cx7="http://schemas.microsoft.com/office/drawing/2016/5/13/chartex" xmlns:cx6="http://schemas.microsoft.com/office/drawing/2016/5/12/chartex" xmlns:cx5="http://schemas.microsoft.com/office/drawing/2016/5/11/chartex" xmlns:cx4="http://schemas.microsoft.com/office/drawing/2016/5/10/chartex" xmlns:cx3="http://schemas.microsoft.com/office/drawing/2016/5/9/chartex" xmlns:cx2="http://schemas.microsoft.com/office/drawing/2015/10/21/chartex" xmlns:cx1="http://schemas.microsoft.com/office/drawing/2015/9/8/chartex" xmlns:cx="http://schemas.microsoft.com/office/drawing/2014/chartex">
+          <mc:Fallback xmlns:cx="http://schemas.microsoft.com/office/drawing/2014/chartex" xmlns:cx1="http://schemas.microsoft.com/office/drawing/2015/9/8/chartex" xmlns:cx2="http://schemas.microsoft.com/office/drawing/2015/10/21/chartex" xmlns:cx3="http://schemas.microsoft.com/office/drawing/2016/5/9/chartex" xmlns:cx4="http://schemas.microsoft.com/office/drawing/2016/5/10/chartex" xmlns:cx5="http://schemas.microsoft.com/office/drawing/2016/5/11/chartex" xmlns:cx6="http://schemas.microsoft.com/office/drawing/2016/5/12/chartex" xmlns:cx7="http://schemas.microsoft.com/office/drawing/2016/5/13/chartex" xmlns:cx8="http://schemas.microsoft.com/office/drawing/2016/5/14/chartex" xmlns:aink="http://schemas.microsoft.com/office/drawing/2016/ink" xmlns:am3d="http://schemas.microsoft.com/office/drawing/2017/model3d" xmlns:w15="http://schemas.microsoft.com/office/word/2012/wordml" xmlns:w16cid="http://schemas.microsoft.com/office/word/2016/wordml/cid" xmlns:w16se="http://schemas.microsoft.com/office/word/2015/wordml/symex">
             <w:pict>
               <v:line w14:anchorId="372820F3" id="Straight Connector 15" o:spid="_x0000_s1026" style="position:absolute;z-index:-251646976;visibility:visible;mso-wrap-style:square;mso-wrap-distance-left:9.05pt;mso-wrap-distance-top:0;mso-wrap-distance-right:9.05pt;mso-wrap-distance-bottom:0;mso-position-horizontal:absolute;mso-position-horizontal-relative:text;mso-position-vertical:absolute;mso-position-vertical-relative:text" from="-.5pt,-12.9pt" to="658.05pt,-12.85pt" o:gfxdata="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" strokeweight=".18mm">
                 <v:stroke joinstyle="miter"/>
@@ -9970,7 +9968,7 @@
               </wp:anchor>
             </w:drawing>
           </mc:Choice>
-          <mc:Fallback xmlns:w16se="http://schemas.microsoft.com/office/word/2015/wordml/symex" xmlns:w16cid="http://schemas.microsoft.com/office/word/2016/wordml/cid" xmlns:w15="http://schemas.microsoft.com/office/word/2012/wordml" xmlns:am3d="http://schemas.microsoft.com/office/drawing/2017/model3d" xmlns:aink="http://schemas.microsoft.com/office/drawing/2016/ink" xmlns:cx8="http://schemas.microsoft.com/office/drawing/2016/5/14/chartex" xmlns:cx7="http://schemas.microsoft.com/office/drawing/2016/5/13/chartex" xmlns:cx6="http://schemas.microsoft.com/office/drawing/2016/5/12/chartex" xmlns:cx5="http://schemas.microsoft.com/office/drawing/2016/5/11/chartex" xmlns:cx4="http://schemas.microsoft.com/office/drawing/2016/5/10/chartex" xmlns:cx3="http://schemas.microsoft.com/office/drawing/2016/5/9/chartex" xmlns:cx2="http://schemas.microsoft.com/office/drawing/2015/10/21/chartex" xmlns:cx1="http://schemas.microsoft.com/office/drawing/2015/9/8/chartex" xmlns:cx="http://schemas.microsoft.com/office/drawing/2014/chartex">
+          <mc:Fallback xmlns:cx="http://schemas.microsoft.com/office/drawing/2014/chartex" xmlns:cx1="http://schemas.microsoft.com/office/drawing/2015/9/8/chartex" xmlns:cx2="http://schemas.microsoft.com/office/drawing/2015/10/21/chartex" xmlns:cx3="http://schemas.microsoft.com/office/drawing/2016/5/9/chartex" xmlns:cx4="http://schemas.microsoft.com/office/drawing/2016/5/10/chartex" xmlns:cx5="http://schemas.microsoft.com/office/drawing/2016/5/11/chartex" xmlns:cx6="http://schemas.microsoft.com/office/drawing/2016/5/12/chartex" xmlns:cx7="http://schemas.microsoft.com/office/drawing/2016/5/13/chartex" xmlns:cx8="http://schemas.microsoft.com/office/drawing/2016/5/14/chartex" xmlns:aink="http://schemas.microsoft.com/office/drawing/2016/ink" xmlns:am3d="http://schemas.microsoft.com/office/drawing/2017/model3d" xmlns:w15="http://schemas.microsoft.com/office/word/2012/wordml" xmlns:w16cid="http://schemas.microsoft.com/office/word/2016/wordml/cid" xmlns:w16se="http://schemas.microsoft.com/office/word/2015/wordml/symex">
             <w:pict>
               <v:line w14:anchorId="50E5B6FE" id="Straight Connector 16" o:spid="_x0000_s1026" style="position:absolute;z-index:-251643904;visibility:visible;mso-wrap-style:square;mso-wrap-distance-left:9.05pt;mso-wrap-distance-top:0;mso-wrap-distance-right:9.05pt;mso-wrap-distance-bottom:0;mso-position-horizontal:absolute;mso-position-horizontal-relative:text;mso-position-vertical:absolute;mso-position-vertical-relative:text" from="-.5pt,42.8pt" to="658.05pt,42.85pt" o:gfxdata="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" strokeweight=".18mm">
                 <v:stroke joinstyle="miter"/>
@@ -11808,7 +11806,7 @@
               </wp:anchor>
             </w:drawing>
           </mc:Choice>
-          <mc:Fallback xmlns:w16se="http://schemas.microsoft.com/office/word/2015/wordml/symex" xmlns:w16cid="http://schemas.microsoft.com/office/word/2016/wordml/cid" xmlns:w15="http://schemas.microsoft.com/office/word/2012/wordml" xmlns:am3d="http://schemas.microsoft.com/office/drawing/2017/model3d" xmlns:aink="http://schemas.microsoft.com/office/drawing/2016/ink" xmlns:cx8="http://schemas.microsoft.com/office/drawing/2016/5/14/chartex" xmlns:cx7="http://schemas.microsoft.com/office/drawing/2016/5/13/chartex" xmlns:cx6="http://schemas.microsoft.com/office/drawing/2016/5/12/chartex" xmlns:cx5="http://schemas.microsoft.com/office/drawing/2016/5/11/chartex" xmlns:cx4="http://schemas.microsoft.com/office/drawing/2016/5/10/chartex" xmlns:cx3="http://schemas.microsoft.com/office/drawing/2016/5/9/chartex" xmlns:cx2="http://schemas.microsoft.com/office/drawing/2015/10/21/chartex" xmlns:cx1="http://schemas.microsoft.com/office/drawing/2015/9/8/chartex" xmlns:cx="http://schemas.microsoft.com/office/drawing/2014/chartex">
+          <mc:Fallback xmlns:cx="http://schemas.microsoft.com/office/drawing/2014/chartex" xmlns:cx1="http://schemas.microsoft.com/office/drawing/2015/9/8/chartex" xmlns:cx2="http://schemas.microsoft.com/office/drawing/2015/10/21/chartex" xmlns:cx3="http://schemas.microsoft.com/office/drawing/2016/5/9/chartex" xmlns:cx4="http://schemas.microsoft.com/office/drawing/2016/5/10/chartex" xmlns:cx5="http://schemas.microsoft.com/office/drawing/2016/5/11/chartex" xmlns:cx6="http://schemas.microsoft.com/office/drawing/2016/5/12/chartex" xmlns:cx7="http://schemas.microsoft.com/office/drawing/2016/5/13/chartex" xmlns:cx8="http://schemas.microsoft.com/office/drawing/2016/5/14/chartex" xmlns:aink="http://schemas.microsoft.com/office/drawing/2016/ink" xmlns:am3d="http://schemas.microsoft.com/office/drawing/2017/model3d" xmlns:w15="http://schemas.microsoft.com/office/word/2012/wordml" xmlns:w16cid="http://schemas.microsoft.com/office/word/2016/wordml/cid" xmlns:w16se="http://schemas.microsoft.com/office/word/2015/wordml/symex">
             <w:pict>
               <v:line w14:anchorId="48BD83E4" id="Straight Connector 5" o:spid="_x0000_s1026" style="position:absolute;z-index:-251640832;visibility:visible;mso-wrap-style:square;mso-width-percent:0;mso-height-percent:0;mso-wrap-distance-left:9.05pt;mso-wrap-distance-top:0;mso-wrap-distance-right:9.05pt;mso-wrap-distance-bottom:0;mso-position-horizontal:absolute;mso-position-horizontal-relative:text;mso-position-vertical:absolute;mso-position-vertical-relative:text;mso-width-percent:0;mso-height-percent:0;mso-width-relative:page;mso-height-relative:page" from="657pt,1.55pt" to="657.05pt,57.3pt" o:gfxdata="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" strokeweight=".18mm">
                 <v:stroke joinstyle="miter"/>
@@ -11887,7 +11885,7 @@
               </wp:anchor>
             </w:drawing>
           </mc:Choice>
-          <mc:Fallback xmlns:w16se="http://schemas.microsoft.com/office/word/2015/wordml/symex" xmlns:w16cid="http://schemas.microsoft.com/office/word/2016/wordml/cid" xmlns:w15="http://schemas.microsoft.com/office/word/2012/wordml" xmlns:am3d="http://schemas.microsoft.com/office/drawing/2017/model3d" xmlns:aink="http://schemas.microsoft.com/office/drawing/2016/ink" xmlns:cx8="http://schemas.microsoft.com/office/drawing/2016/5/14/chartex" xmlns:cx7="http://schemas.microsoft.com/office/drawing/2016/5/13/chartex" xmlns:cx6="http://schemas.microsoft.com/office/drawing/2016/5/12/chartex" xmlns:cx5="http://schemas.microsoft.com/office/drawing/2016/5/11/chartex" xmlns:cx4="http://schemas.microsoft.com/office/drawing/2016/5/10/chartex" xmlns:cx3="http://schemas.microsoft.com/office/drawing/2016/5/9/chartex" xmlns:cx2="http://schemas.microsoft.com/office/drawing/2015/10/21/chartex" xmlns:cx1="http://schemas.microsoft.com/office/drawing/2015/9/8/chartex" xmlns:cx="http://schemas.microsoft.com/office/drawing/2014/chartex">
+          <mc:Fallback xmlns:cx="http://schemas.microsoft.com/office/drawing/2014/chartex" xmlns:cx1="http://schemas.microsoft.com/office/drawing/2015/9/8/chartex" xmlns:cx2="http://schemas.microsoft.com/office/drawing/2015/10/21/chartex" xmlns:cx3="http://schemas.microsoft.com/office/drawing/2016/5/9/chartex" xmlns:cx4="http://schemas.microsoft.com/office/drawing/2016/5/10/chartex" xmlns:cx5="http://schemas.microsoft.com/office/drawing/2016/5/11/chartex" xmlns:cx6="http://schemas.microsoft.com/office/drawing/2016/5/12/chartex" xmlns:cx7="http://schemas.microsoft.com/office/drawing/2016/5/13/chartex" xmlns:cx8="http://schemas.microsoft.com/office/drawing/2016/5/14/chartex" xmlns:aink="http://schemas.microsoft.com/office/drawing/2016/ink" xmlns:am3d="http://schemas.microsoft.com/office/drawing/2017/model3d" xmlns:w15="http://schemas.microsoft.com/office/word/2012/wordml" xmlns:w16cid="http://schemas.microsoft.com/office/word/2016/wordml/cid" xmlns:w16se="http://schemas.microsoft.com/office/word/2015/wordml/symex">
             <w:pict>
               <v:line w14:anchorId="54AA6DA9" id="Straight Connector 6" o:spid="_x0000_s1026" style="position:absolute;z-index:-251641856;visibility:visible;mso-wrap-style:square;mso-width-percent:0;mso-height-percent:0;mso-wrap-distance-left:9.05pt;mso-wrap-distance-top:0;mso-wrap-distance-right:9.05pt;mso-wrap-distance-bottom:0;mso-position-horizontal:absolute;mso-position-horizontal-relative:text;mso-position-vertical:absolute;mso-position-vertical-relative:text;mso-width-percent:0;mso-height-percent:0;mso-width-relative:page;mso-height-relative:page" from="0,1.55pt" to=".05pt,57.3pt" o:gfxdata="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" strokeweight=".18mm">
                 <v:stroke joinstyle="miter"/>
@@ -11979,7 +11977,7 @@
               </wp:anchor>
             </w:drawing>
           </mc:Choice>
-          <mc:Fallback xmlns:w16se="http://schemas.microsoft.com/office/word/2015/wordml/symex" xmlns:w16cid="http://schemas.microsoft.com/office/word/2016/wordml/cid" xmlns:w15="http://schemas.microsoft.com/office/word/2012/wordml" xmlns:am3d="http://schemas.microsoft.com/office/drawing/2017/model3d" xmlns:aink="http://schemas.microsoft.com/office/drawing/2016/ink" xmlns:cx8="http://schemas.microsoft.com/office/drawing/2016/5/14/chartex" xmlns:cx7="http://schemas.microsoft.com/office/drawing/2016/5/13/chartex" xmlns:cx6="http://schemas.microsoft.com/office/drawing/2016/5/12/chartex" xmlns:cx5="http://schemas.microsoft.com/office/drawing/2016/5/11/chartex" xmlns:cx4="http://schemas.microsoft.com/office/drawing/2016/5/10/chartex" xmlns:cx3="http://schemas.microsoft.com/office/drawing/2016/5/9/chartex" xmlns:cx2="http://schemas.microsoft.com/office/drawing/2015/10/21/chartex" xmlns:cx1="http://schemas.microsoft.com/office/drawing/2015/9/8/chartex" xmlns:cx="http://schemas.microsoft.com/office/drawing/2014/chartex">
+          <mc:Fallback xmlns:cx="http://schemas.microsoft.com/office/drawing/2014/chartex" xmlns:cx1="http://schemas.microsoft.com/office/drawing/2015/9/8/chartex" xmlns:cx2="http://schemas.microsoft.com/office/drawing/2015/10/21/chartex" xmlns:cx3="http://schemas.microsoft.com/office/drawing/2016/5/9/chartex" xmlns:cx4="http://schemas.microsoft.com/office/drawing/2016/5/10/chartex" xmlns:cx5="http://schemas.microsoft.com/office/drawing/2016/5/11/chartex" xmlns:cx6="http://schemas.microsoft.com/office/drawing/2016/5/12/chartex" xmlns:cx7="http://schemas.microsoft.com/office/drawing/2016/5/13/chartex" xmlns:cx8="http://schemas.microsoft.com/office/drawing/2016/5/14/chartex" xmlns:aink="http://schemas.microsoft.com/office/drawing/2016/ink" xmlns:am3d="http://schemas.microsoft.com/office/drawing/2017/model3d" xmlns:w15="http://schemas.microsoft.com/office/word/2012/wordml" xmlns:w16cid="http://schemas.microsoft.com/office/word/2016/wordml/cid" xmlns:w16se="http://schemas.microsoft.com/office/word/2015/wordml/symex">
             <w:pict>
               <v:line w14:anchorId="7A2A39EB" id="Straight Connector 7" o:spid="_x0000_s1026" style="position:absolute;z-index:-251642880;visibility:visible;mso-wrap-style:square;mso-width-percent:0;mso-height-percent:0;mso-wrap-distance-left:9.05pt;mso-wrap-distance-top:0;mso-wrap-distance-right:9.05pt;mso-wrap-distance-bottom:0;mso-position-horizontal:absolute;mso-position-horizontal-relative:text;mso-position-vertical:absolute;mso-position-vertical-relative:text;mso-width-percent:0;mso-height-percent:0;mso-width-relative:page;mso-height-relative:page" from="-.45pt,-12.85pt" to="658.1pt,-12.8pt" o:gfxdata="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" strokeweight=".18mm">
                 <v:stroke joinstyle="miter"/>
@@ -12058,7 +12056,7 @@
               </wp:anchor>
             </w:drawing>
           </mc:Choice>
-          <mc:Fallback xmlns:w16se="http://schemas.microsoft.com/office/word/2015/wordml/symex" xmlns:w16cid="http://schemas.microsoft.com/office/word/2016/wordml/cid" xmlns:w15="http://schemas.microsoft.com/office/word/2012/wordml" xmlns:am3d="http://schemas.microsoft.com/office/drawing/2017/model3d" xmlns:aink="http://schemas.microsoft.com/office/drawing/2016/ink" xmlns:cx8="http://schemas.microsoft.com/office/drawing/2016/5/14/chartex" xmlns:cx7="http://schemas.microsoft.com/office/drawing/2016/5/13/chartex" xmlns:cx6="http://schemas.microsoft.com/office/drawing/2016/5/12/chartex" xmlns:cx5="http://schemas.microsoft.com/office/drawing/2016/5/11/chartex" xmlns:cx4="http://schemas.microsoft.com/office/drawing/2016/5/10/chartex" xmlns:cx3="http://schemas.microsoft.com/office/drawing/2016/5/9/chartex" xmlns:cx2="http://schemas.microsoft.com/office/drawing/2015/10/21/chartex" xmlns:cx1="http://schemas.microsoft.com/office/drawing/2015/9/8/chartex" xmlns:cx="http://schemas.microsoft.com/office/drawing/2014/chartex">
+          <mc:Fallback xmlns:cx="http://schemas.microsoft.com/office/drawing/2014/chartex" xmlns:cx1="http://schemas.microsoft.com/office/drawing/2015/9/8/chartex" xmlns:cx2="http://schemas.microsoft.com/office/drawing/2015/10/21/chartex" xmlns:cx3="http://schemas.microsoft.com/office/drawing/2016/5/9/chartex" xmlns:cx4="http://schemas.microsoft.com/office/drawing/2016/5/10/chartex" xmlns:cx5="http://schemas.microsoft.com/office/drawing/2016/5/11/chartex" xmlns:cx6="http://schemas.microsoft.com/office/drawing/2016/5/12/chartex" xmlns:cx7="http://schemas.microsoft.com/office/drawing/2016/5/13/chartex" xmlns:cx8="http://schemas.microsoft.com/office/drawing/2016/5/14/chartex" xmlns:aink="http://schemas.microsoft.com/office/drawing/2016/ink" xmlns:am3d="http://schemas.microsoft.com/office/drawing/2017/model3d" xmlns:w15="http://schemas.microsoft.com/office/word/2012/wordml" xmlns:w16cid="http://schemas.microsoft.com/office/word/2016/wordml/cid" xmlns:w16se="http://schemas.microsoft.com/office/word/2015/wordml/symex">
             <w:pict>
               <v:line w14:anchorId="5212516B" id="Straight Connector 8" o:spid="_x0000_s1026" style="position:absolute;z-index:-251639808;visibility:visible;mso-wrap-style:square;mso-width-percent:0;mso-height-percent:0;mso-wrap-distance-left:9.05pt;mso-wrap-distance-top:0;mso-wrap-distance-right:9.05pt;mso-wrap-distance-bottom:0;mso-position-horizontal:absolute;mso-position-horizontal-relative:text;mso-position-vertical:absolute;mso-position-vertical-relative:text;mso-width-percent:0;mso-height-percent:0;mso-width-relative:page;mso-height-relative:page" from="-.45pt,42.8pt" to="658.1pt,42.85pt" o:gfxdata="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" strokeweight=".18mm">
                 <v:stroke joinstyle="miter"/>
@@ -13175,44 +13173,21 @@
                 <w:sz w:val="22"/>
                 <w:szCs w:val="22"/>
               </w:rPr>
-              <w:t>()</w:t>
+              <w:t xml:space="preserve">() – </w:t>
             </w:r>
             <w:r>
               <w:rPr>
                 <w:sz w:val="22"/>
                 <w:szCs w:val="22"/>
               </w:rPr>
-              <w:t xml:space="preserve"> – </w:t>
+              <w:t xml:space="preserve">initializes an Auditor </w:t>
             </w:r>
             <w:r>
               <w:rPr>
                 <w:sz w:val="22"/>
                 <w:szCs w:val="22"/>
               </w:rPr>
-              <w:t xml:space="preserve">initializes a </w:t>
-            </w:r>
-            <w:proofErr w:type="spellStart"/>
-            <w:r>
-              <w:rPr>
-                <w:sz w:val="22"/>
-                <w:szCs w:val="22"/>
-              </w:rPr>
-              <w:t>TestAuditor</w:t>
-            </w:r>
-            <w:proofErr w:type="spellEnd"/>
-            <w:r>
-              <w:rPr>
-                <w:sz w:val="22"/>
-                <w:szCs w:val="22"/>
-              </w:rPr>
-              <w:t xml:space="preserve"> object for testing</w:t>
-            </w:r>
-            <w:r>
-              <w:rPr>
-                <w:sz w:val="22"/>
-                <w:szCs w:val="22"/>
-              </w:rPr>
-              <w:t xml:space="preserve"> </w:t>
+              <w:t xml:space="preserve">object for testing </w:t>
             </w:r>
           </w:p>
         </w:tc>
@@ -13259,8 +13234,214 @@
                 <w:szCs w:val="22"/>
                 <w:u w:val="none"/>
               </w:rPr>
-              <w:t xml:space="preserve"> of </w:t>
-            </w:r>
+              <w:t xml:space="preserve"> of random test strings</w:t>
+            </w:r>
+          </w:p>
+        </w:tc>
+        <w:tc>
+          <w:tcPr>
+            <w:tcW w:w="2430" w:type="dxa"/>
+            <w:tcBorders>
+              <w:left w:val="single" w:sz="8" w:space="0" w:color="000000"/>
+              <w:bottom w:val="single" w:sz="8" w:space="0" w:color="000000"/>
+            </w:tcBorders>
+            <w:shd w:val="clear" w:color="auto" w:fill="auto"/>
+            <w:tcMar>
+              <w:left w:w="-10" w:type="dxa"/>
+            </w:tcMar>
+          </w:tcPr>
+          <w:p>
+            <w:pPr>
+              <w:widowControl w:val="0"/>
+              <w:autoSpaceDE w:val="0"/>
+              <w:snapToGrid w:val="0"/>
+              <w:rPr>
+                <w:sz w:val="22"/>
+                <w:szCs w:val="22"/>
+              </w:rPr>
+            </w:pPr>
+            <w:r>
+              <w:rPr>
+                <w:sz w:val="22"/>
+                <w:szCs w:val="22"/>
+              </w:rPr>
+              <w:t>The Auditor object used for testing</w:t>
+            </w:r>
+            <w:r>
+              <w:rPr>
+                <w:sz w:val="22"/>
+                <w:szCs w:val="22"/>
+              </w:rPr>
+              <w:t xml:space="preserve"> is initialized</w:t>
+            </w:r>
+          </w:p>
+        </w:tc>
+        <w:tc>
+          <w:tcPr>
+            <w:tcW w:w="3240" w:type="dxa"/>
+            <w:tcBorders>
+              <w:left w:val="single" w:sz="8" w:space="0" w:color="000000"/>
+              <w:bottom w:val="single" w:sz="8" w:space="0" w:color="000000"/>
+            </w:tcBorders>
+            <w:shd w:val="clear" w:color="auto" w:fill="auto"/>
+            <w:tcMar>
+              <w:left w:w="-10" w:type="dxa"/>
+            </w:tcMar>
+          </w:tcPr>
+          <w:p>
+            <w:pPr>
+              <w:widowControl w:val="0"/>
+              <w:autoSpaceDE w:val="0"/>
+              <w:rPr>
+                <w:sz w:val="22"/>
+                <w:szCs w:val="22"/>
+              </w:rPr>
+            </w:pPr>
+            <w:r>
+              <w:rPr>
+                <w:sz w:val="22"/>
+                <w:szCs w:val="22"/>
+              </w:rPr>
+              <w:t>The Auditor object used for testing</w:t>
+            </w:r>
+            <w:r>
+              <w:rPr>
+                <w:sz w:val="22"/>
+                <w:szCs w:val="22"/>
+              </w:rPr>
+              <w:t xml:space="preserve"> is initialized</w:t>
+            </w:r>
+          </w:p>
+        </w:tc>
+        <w:tc>
+          <w:tcPr>
+            <w:tcW w:w="2270" w:type="dxa"/>
+            <w:tcBorders>
+              <w:left w:val="single" w:sz="8" w:space="0" w:color="000000"/>
+              <w:bottom w:val="single" w:sz="8" w:space="0" w:color="000000"/>
+              <w:right w:val="single" w:sz="8" w:space="0" w:color="000000"/>
+            </w:tcBorders>
+            <w:shd w:val="clear" w:color="auto" w:fill="auto"/>
+            <w:tcMar>
+              <w:left w:w="-10" w:type="dxa"/>
+            </w:tcMar>
+          </w:tcPr>
+          <w:p>
+            <w:pPr>
+              <w:widowControl w:val="0"/>
+              <w:autoSpaceDE w:val="0"/>
+              <w:rPr>
+                <w:sz w:val="22"/>
+                <w:szCs w:val="22"/>
+              </w:rPr>
+            </w:pPr>
+            <w:bookmarkStart w:id="0" w:name="_GoBack"/>
+            <w:bookmarkEnd w:id="0"/>
+          </w:p>
+        </w:tc>
+      </w:tr>
+      <w:tr>
+        <w:trPr>
+          <w:trHeight w:val="266"/>
+        </w:trPr>
+        <w:tc>
+          <w:tcPr>
+            <w:tcW w:w="660" w:type="dxa"/>
+            <w:tcBorders>
+              <w:left w:val="single" w:sz="8" w:space="0" w:color="000000"/>
+              <w:bottom w:val="single" w:sz="8" w:space="0" w:color="000000"/>
+            </w:tcBorders>
+            <w:shd w:val="clear" w:color="auto" w:fill="auto"/>
+            <w:tcMar>
+              <w:left w:w="-10" w:type="dxa"/>
+            </w:tcMar>
+            <w:vAlign w:val="bottom"/>
+          </w:tcPr>
+          <w:p>
+            <w:pPr>
+              <w:widowControl w:val="0"/>
+              <w:autoSpaceDE w:val="0"/>
+              <w:spacing w:line="264" w:lineRule="exact"/>
+              <w:jc w:val="center"/>
+              <w:rPr>
+                <w:w w:val="99"/>
+                <w:sz w:val="22"/>
+                <w:szCs w:val="22"/>
+              </w:rPr>
+            </w:pPr>
+            <w:r>
+              <w:rPr>
+                <w:w w:val="99"/>
+                <w:sz w:val="22"/>
+                <w:szCs w:val="22"/>
+              </w:rPr>
+              <w:t>2</w:t>
+            </w:r>
+          </w:p>
+        </w:tc>
+        <w:tc>
+          <w:tcPr>
+            <w:tcW w:w="2310" w:type="dxa"/>
+            <w:tcBorders>
+              <w:left w:val="single" w:sz="8" w:space="0" w:color="000000"/>
+              <w:bottom w:val="single" w:sz="8" w:space="0" w:color="000000"/>
+            </w:tcBorders>
+            <w:shd w:val="clear" w:color="auto" w:fill="auto"/>
+            <w:tcMar>
+              <w:left w:w="-10" w:type="dxa"/>
+            </w:tcMar>
+            <w:vAlign w:val="bottom"/>
+          </w:tcPr>
+          <w:p>
+            <w:pPr>
+              <w:widowControl w:val="0"/>
+              <w:autoSpaceDE w:val="0"/>
+              <w:rPr>
+                <w:sz w:val="22"/>
+                <w:szCs w:val="22"/>
+              </w:rPr>
+            </w:pPr>
+            <w:r>
+              <w:rPr>
+                <w:sz w:val="22"/>
+                <w:szCs w:val="22"/>
+              </w:rPr>
+              <w:t xml:space="preserve">Test </w:t>
+            </w:r>
+            <w:proofErr w:type="spellStart"/>
+            <w:r>
+              <w:rPr>
+                <w:sz w:val="22"/>
+                <w:szCs w:val="22"/>
+              </w:rPr>
+              <w:t>auditProcess</w:t>
+            </w:r>
+            <w:proofErr w:type="spellEnd"/>
+          </w:p>
+        </w:tc>
+        <w:tc>
+          <w:tcPr>
+            <w:tcW w:w="2160" w:type="dxa"/>
+            <w:tcBorders>
+              <w:left w:val="single" w:sz="8" w:space="0" w:color="000000"/>
+              <w:bottom w:val="single" w:sz="8" w:space="0" w:color="000000"/>
+            </w:tcBorders>
+            <w:shd w:val="clear" w:color="auto" w:fill="auto"/>
+            <w:tcMar>
+              <w:left w:w="-10" w:type="dxa"/>
+            </w:tcMar>
+            <w:vAlign w:val="bottom"/>
+          </w:tcPr>
+          <w:p>
+            <w:pPr>
+              <w:widowControl w:val="0"/>
+              <w:autoSpaceDE w:val="0"/>
+              <w:rPr>
+                <w:sz w:val="22"/>
+                <w:szCs w:val="22"/>
+              </w:rPr>
+            </w:pPr>
+            <w:proofErr w:type="spellStart"/>
             <w:r>
               <w:rPr>
                 <w:rStyle w:val="InternetLink"/>
@@ -13269,140 +13450,343 @@
                 <w:szCs w:val="22"/>
                 <w:u w:val="none"/>
               </w:rPr>
-              <w:t>random test strings</w:t>
-            </w:r>
-          </w:p>
-        </w:tc>
-        <w:tc>
-          <w:tcPr>
-            <w:tcW w:w="2430" w:type="dxa"/>
-            <w:tcBorders>
-              <w:left w:val="single" w:sz="8" w:space="0" w:color="000000"/>
-              <w:bottom w:val="single" w:sz="8" w:space="0" w:color="000000"/>
-            </w:tcBorders>
-            <w:shd w:val="clear" w:color="auto" w:fill="auto"/>
-            <w:tcMar>
-              <w:left w:w="-10" w:type="dxa"/>
-            </w:tcMar>
-          </w:tcPr>
-          <w:p>
-            <w:pPr>
-              <w:widowControl w:val="0"/>
-              <w:autoSpaceDE w:val="0"/>
-              <w:snapToGrid w:val="0"/>
-              <w:rPr>
+              <w:t>Arraylist</w:t>
+            </w:r>
+            <w:proofErr w:type="spellEnd"/>
+            <w:r>
+              <w:rPr>
+                <w:rStyle w:val="InternetLink"/>
+                <w:color w:val="auto"/>
                 <w:sz w:val="22"/>
                 <w:szCs w:val="22"/>
-              </w:rPr>
-            </w:pPr>
-            <w:proofErr w:type="spellStart"/>
+                <w:u w:val="none"/>
+              </w:rPr>
+              <w:t xml:space="preserve"> of random test strings</w:t>
+            </w:r>
             <w:r>
               <w:rPr>
                 <w:sz w:val="22"/>
                 <w:szCs w:val="22"/>
               </w:rPr>
-              <w:t>TestAuditor</w:t>
-            </w:r>
-            <w:proofErr w:type="spellEnd"/>
-            <w:r>
+              <w:t xml:space="preserve"> </w:t>
+            </w:r>
+            <w:hyperlink r:id="rId9"/>
+          </w:p>
+        </w:tc>
+        <w:tc>
+          <w:tcPr>
+            <w:tcW w:w="2430" w:type="dxa"/>
+            <w:tcBorders>
+              <w:left w:val="single" w:sz="8" w:space="0" w:color="000000"/>
+              <w:bottom w:val="single" w:sz="8" w:space="0" w:color="000000"/>
+            </w:tcBorders>
+            <w:shd w:val="clear" w:color="auto" w:fill="auto"/>
+            <w:tcMar>
+              <w:left w:w="-10" w:type="dxa"/>
+            </w:tcMar>
+          </w:tcPr>
+          <w:p>
+            <w:pPr>
+              <w:widowControl w:val="0"/>
+              <w:autoSpaceDE w:val="0"/>
+              <w:snapToGrid w:val="0"/>
               <w:rPr>
                 <w:sz w:val="22"/>
                 <w:szCs w:val="22"/>
               </w:rPr>
-              <w:t xml:space="preserve"> is initialized</w:t>
-            </w:r>
-          </w:p>
-        </w:tc>
-        <w:tc>
-          <w:tcPr>
-            <w:tcW w:w="3240" w:type="dxa"/>
-            <w:tcBorders>
-              <w:left w:val="single" w:sz="8" w:space="0" w:color="000000"/>
-              <w:bottom w:val="single" w:sz="8" w:space="0" w:color="000000"/>
-            </w:tcBorders>
-            <w:shd w:val="clear" w:color="auto" w:fill="auto"/>
-            <w:tcMar>
-              <w:left w:w="-10" w:type="dxa"/>
-            </w:tcMar>
-          </w:tcPr>
-          <w:p>
-            <w:pPr>
-              <w:widowControl w:val="0"/>
-              <w:autoSpaceDE w:val="0"/>
+            </w:pPr>
+            <w:r>
               <w:rPr>
                 <w:sz w:val="22"/>
                 <w:szCs w:val="22"/>
               </w:rPr>
-            </w:pPr>
-            <w:proofErr w:type="spellStart"/>
+              <w:t>Only audit process is present in audit file</w:t>
+            </w:r>
             <w:r>
               <w:rPr>
                 <w:sz w:val="22"/>
                 <w:szCs w:val="22"/>
               </w:rPr>
-              <w:t>TestAuditor</w:t>
-            </w:r>
-            <w:proofErr w:type="spellEnd"/>
-            <w:r>
+              <w:t xml:space="preserve"> </w:t>
+            </w:r>
+          </w:p>
+        </w:tc>
+        <w:tc>
+          <w:tcPr>
+            <w:tcW w:w="3240" w:type="dxa"/>
+            <w:tcBorders>
+              <w:left w:val="single" w:sz="8" w:space="0" w:color="000000"/>
+              <w:bottom w:val="single" w:sz="8" w:space="0" w:color="000000"/>
+            </w:tcBorders>
+            <w:shd w:val="clear" w:color="auto" w:fill="auto"/>
+            <w:tcMar>
+              <w:left w:w="-10" w:type="dxa"/>
+            </w:tcMar>
+          </w:tcPr>
+          <w:p>
+            <w:pPr>
+              <w:widowControl w:val="0"/>
+              <w:autoSpaceDE w:val="0"/>
               <w:rPr>
                 <w:sz w:val="22"/>
                 <w:szCs w:val="22"/>
               </w:rPr>
-              <w:t xml:space="preserve"> is initialized</w:t>
-            </w:r>
-          </w:p>
-        </w:tc>
-        <w:tc>
-          <w:tcPr>
-            <w:tcW w:w="2270" w:type="dxa"/>
-            <w:tcBorders>
-              <w:left w:val="single" w:sz="8" w:space="0" w:color="000000"/>
-              <w:bottom w:val="single" w:sz="8" w:space="0" w:color="000000"/>
-              <w:right w:val="single" w:sz="8" w:space="0" w:color="000000"/>
-            </w:tcBorders>
-            <w:shd w:val="clear" w:color="auto" w:fill="auto"/>
-            <w:tcMar>
-              <w:left w:w="-10" w:type="dxa"/>
-            </w:tcMar>
-          </w:tcPr>
-          <w:p>
-            <w:pPr>
-              <w:widowControl w:val="0"/>
-              <w:autoSpaceDE w:val="0"/>
+            </w:pPr>
+            <w:r>
               <w:rPr>
                 <w:sz w:val="22"/>
                 <w:szCs w:val="22"/>
               </w:rPr>
-            </w:pPr>
-            <w:r>
+              <w:t>Only audit process is present in audit file</w:t>
+            </w:r>
+          </w:p>
+        </w:tc>
+        <w:tc>
+          <w:tcPr>
+            <w:tcW w:w="2270" w:type="dxa"/>
+            <w:tcBorders>
+              <w:left w:val="single" w:sz="8" w:space="0" w:color="000000"/>
+              <w:bottom w:val="single" w:sz="8" w:space="0" w:color="000000"/>
+              <w:right w:val="single" w:sz="8" w:space="0" w:color="000000"/>
+            </w:tcBorders>
+            <w:shd w:val="clear" w:color="auto" w:fill="auto"/>
+            <w:tcMar>
+              <w:left w:w="-10" w:type="dxa"/>
+            </w:tcMar>
+          </w:tcPr>
+          <w:p>
+            <w:pPr>
+              <w:widowControl w:val="0"/>
+              <w:autoSpaceDE w:val="0"/>
+              <w:snapToGrid w:val="0"/>
               <w:rPr>
                 <w:sz w:val="22"/>
                 <w:szCs w:val="22"/>
               </w:rPr>
-              <w:t>Method called before each test</w:t>
-            </w:r>
+            </w:pPr>
             <w:r>
               <w:rPr>
                 <w:sz w:val="22"/>
                 <w:szCs w:val="22"/>
               </w:rPr>
-              <w:t xml:space="preserve"> to create a </w:t>
-            </w:r>
-            <w:proofErr w:type="spellStart"/>
-            <w:r>
+              <w:t>Pass</w:t>
+            </w:r>
+          </w:p>
+        </w:tc>
+      </w:tr>
+      <w:tr>
+        <w:trPr>
+          <w:trHeight w:val="267"/>
+        </w:trPr>
+        <w:tc>
+          <w:tcPr>
+            <w:tcW w:w="660" w:type="dxa"/>
+            <w:tcBorders>
+              <w:left w:val="single" w:sz="8" w:space="0" w:color="000000"/>
+              <w:bottom w:val="single" w:sz="4" w:space="0" w:color="000000" w:themeColor="text1"/>
+            </w:tcBorders>
+            <w:shd w:val="clear" w:color="auto" w:fill="auto"/>
+            <w:tcMar>
+              <w:left w:w="-10" w:type="dxa"/>
+            </w:tcMar>
+            <w:vAlign w:val="bottom"/>
+          </w:tcPr>
+          <w:p>
+            <w:pPr>
+              <w:widowControl w:val="0"/>
+              <w:autoSpaceDE w:val="0"/>
+              <w:jc w:val="center"/>
               <w:rPr>
                 <w:sz w:val="22"/>
                 <w:szCs w:val="22"/>
               </w:rPr>
-              <w:t>TestAuditor</w:t>
-            </w:r>
-            <w:proofErr w:type="spellEnd"/>
+            </w:pPr>
             <w:r>
               <w:rPr>
                 <w:sz w:val="22"/>
                 <w:szCs w:val="22"/>
               </w:rPr>
-              <w:t xml:space="preserve"> object</w:t>
+              <w:t>3</w:t>
+            </w:r>
+          </w:p>
+        </w:tc>
+        <w:tc>
+          <w:tcPr>
+            <w:tcW w:w="2310" w:type="dxa"/>
+            <w:tcBorders>
+              <w:left w:val="single" w:sz="8" w:space="0" w:color="000000"/>
+              <w:bottom w:val="single" w:sz="4" w:space="0" w:color="000000" w:themeColor="text1"/>
+            </w:tcBorders>
+            <w:shd w:val="clear" w:color="auto" w:fill="auto"/>
+            <w:tcMar>
+              <w:left w:w="-10" w:type="dxa"/>
+            </w:tcMar>
+            <w:vAlign w:val="bottom"/>
+          </w:tcPr>
+          <w:p>
+            <w:pPr>
+              <w:widowControl w:val="0"/>
+              <w:autoSpaceDE w:val="0"/>
+              <w:rPr>
+                <w:sz w:val="22"/>
+                <w:szCs w:val="22"/>
+              </w:rPr>
+            </w:pPr>
+            <w:r>
+              <w:rPr>
+                <w:sz w:val="22"/>
+                <w:szCs w:val="22"/>
+              </w:rPr>
+              <w:t xml:space="preserve">Test </w:t>
+            </w:r>
+            <w:proofErr w:type="spellStart"/>
+            <w:r>
+              <w:rPr>
+                <w:sz w:val="22"/>
+                <w:szCs w:val="22"/>
+              </w:rPr>
+              <w:t>auditResult</w:t>
+            </w:r>
+            <w:proofErr w:type="spellEnd"/>
+          </w:p>
+        </w:tc>
+        <w:tc>
+          <w:tcPr>
+            <w:tcW w:w="2160" w:type="dxa"/>
+            <w:tcBorders>
+              <w:left w:val="single" w:sz="8" w:space="0" w:color="000000"/>
+              <w:bottom w:val="single" w:sz="4" w:space="0" w:color="000000" w:themeColor="text1"/>
+            </w:tcBorders>
+            <w:shd w:val="clear" w:color="auto" w:fill="auto"/>
+            <w:tcMar>
+              <w:left w:w="-10" w:type="dxa"/>
+            </w:tcMar>
+            <w:vAlign w:val="bottom"/>
+          </w:tcPr>
+          <w:p>
+            <w:pPr>
+              <w:widowControl w:val="0"/>
+              <w:autoSpaceDE w:val="0"/>
+              <w:snapToGrid w:val="0"/>
+              <w:rPr>
+                <w:sz w:val="22"/>
+                <w:szCs w:val="22"/>
+              </w:rPr>
+            </w:pPr>
+            <w:proofErr w:type="spellStart"/>
+            <w:r>
+              <w:rPr>
+                <w:rStyle w:val="InternetLink"/>
+                <w:color w:val="auto"/>
+                <w:sz w:val="22"/>
+                <w:szCs w:val="22"/>
+                <w:u w:val="none"/>
+              </w:rPr>
+              <w:t>Arraylist</w:t>
+            </w:r>
+            <w:proofErr w:type="spellEnd"/>
+            <w:r>
+              <w:rPr>
+                <w:rStyle w:val="InternetLink"/>
+                <w:color w:val="auto"/>
+                <w:sz w:val="22"/>
+                <w:szCs w:val="22"/>
+                <w:u w:val="none"/>
+              </w:rPr>
+              <w:t xml:space="preserve"> of random test strings</w:t>
+            </w:r>
+          </w:p>
+        </w:tc>
+        <w:tc>
+          <w:tcPr>
+            <w:tcW w:w="2430" w:type="dxa"/>
+            <w:tcBorders>
+              <w:left w:val="single" w:sz="8" w:space="0" w:color="000000"/>
+              <w:bottom w:val="single" w:sz="4" w:space="0" w:color="000000" w:themeColor="text1"/>
+            </w:tcBorders>
+            <w:shd w:val="clear" w:color="auto" w:fill="auto"/>
+            <w:tcMar>
+              <w:left w:w="-10" w:type="dxa"/>
+            </w:tcMar>
+          </w:tcPr>
+          <w:p>
+            <w:pPr>
+              <w:widowControl w:val="0"/>
+              <w:autoSpaceDE w:val="0"/>
+              <w:snapToGrid w:val="0"/>
+              <w:rPr>
+                <w:sz w:val="22"/>
+                <w:szCs w:val="22"/>
+              </w:rPr>
+            </w:pPr>
+            <w:r>
+              <w:rPr>
+                <w:sz w:val="22"/>
+                <w:szCs w:val="22"/>
+              </w:rPr>
+              <w:t>Only audit result is present in audit file</w:t>
+            </w:r>
+          </w:p>
+        </w:tc>
+        <w:tc>
+          <w:tcPr>
+            <w:tcW w:w="3240" w:type="dxa"/>
+            <w:tcBorders>
+              <w:left w:val="single" w:sz="8" w:space="0" w:color="000000"/>
+              <w:bottom w:val="single" w:sz="4" w:space="0" w:color="000000" w:themeColor="text1"/>
+            </w:tcBorders>
+            <w:shd w:val="clear" w:color="auto" w:fill="auto"/>
+            <w:tcMar>
+              <w:left w:w="-10" w:type="dxa"/>
+            </w:tcMar>
+          </w:tcPr>
+          <w:p>
+            <w:pPr>
+              <w:widowControl w:val="0"/>
+              <w:autoSpaceDE w:val="0"/>
+              <w:rPr>
+                <w:sz w:val="22"/>
+                <w:szCs w:val="22"/>
+              </w:rPr>
+            </w:pPr>
+            <w:r>
+              <w:rPr>
+                <w:sz w:val="22"/>
+                <w:szCs w:val="22"/>
+              </w:rPr>
+              <w:t>Only audit result is present in audit file</w:t>
+            </w:r>
+          </w:p>
+        </w:tc>
+        <w:tc>
+          <w:tcPr>
+            <w:tcW w:w="2270" w:type="dxa"/>
+            <w:tcBorders>
+              <w:left w:val="single" w:sz="8" w:space="0" w:color="000000"/>
+              <w:bottom w:val="single" w:sz="4" w:space="0" w:color="000000" w:themeColor="text1"/>
+              <w:right w:val="single" w:sz="8" w:space="0" w:color="000000"/>
+            </w:tcBorders>
+            <w:shd w:val="clear" w:color="auto" w:fill="auto"/>
+            <w:tcMar>
+              <w:left w:w="-10" w:type="dxa"/>
+            </w:tcMar>
+          </w:tcPr>
+          <w:p>
+            <w:pPr>
+              <w:widowControl w:val="0"/>
+              <w:autoSpaceDE w:val="0"/>
+              <w:snapToGrid w:val="0"/>
+              <w:rPr>
+                <w:sz w:val="22"/>
+                <w:szCs w:val="22"/>
+              </w:rPr>
+            </w:pPr>
+            <w:r>
+              <w:rPr>
+                <w:sz w:val="22"/>
+                <w:szCs w:val="22"/>
+              </w:rPr>
+              <w:t xml:space="preserve">Pass </w:t>
             </w:r>
           </w:p>
         </w:tc>
@@ -13415,8 +13799,10 @@
           <w:tcPr>
             <w:tcW w:w="660" w:type="dxa"/>
             <w:tcBorders>
-              <w:left w:val="single" w:sz="8" w:space="0" w:color="000000"/>
-              <w:bottom w:val="single" w:sz="8" w:space="0" w:color="000000"/>
+              <w:top w:val="single" w:sz="4" w:space="0" w:color="000000" w:themeColor="text1"/>
+              <w:left w:val="single" w:sz="4" w:space="0" w:color="000000" w:themeColor="text1"/>
+              <w:bottom w:val="single" w:sz="4" w:space="0" w:color="000000" w:themeColor="text1"/>
+              <w:right w:val="single" w:sz="4" w:space="0" w:color="000000" w:themeColor="text1"/>
             </w:tcBorders>
             <w:shd w:val="clear" w:color="auto" w:fill="auto"/>
             <w:tcMar>
@@ -13428,21 +13814,18 @@
             <w:pPr>
               <w:widowControl w:val="0"/>
               <w:autoSpaceDE w:val="0"/>
-              <w:spacing w:line="264" w:lineRule="exact"/>
               <w:jc w:val="center"/>
               <w:rPr>
-                <w:w w:val="99"/>
                 <w:sz w:val="22"/>
                 <w:szCs w:val="22"/>
               </w:rPr>
             </w:pPr>
             <w:r>
               <w:rPr>
-                <w:w w:val="99"/>
                 <w:sz w:val="22"/>
                 <w:szCs w:val="22"/>
               </w:rPr>
-              <w:t>2</w:t>
+              <w:t>4</w:t>
             </w:r>
           </w:p>
         </w:tc>
@@ -13450,8 +13833,10 @@
           <w:tcPr>
             <w:tcW w:w="2310" w:type="dxa"/>
             <w:tcBorders>
-              <w:left w:val="single" w:sz="8" w:space="0" w:color="000000"/>
-              <w:bottom w:val="single" w:sz="8" w:space="0" w:color="000000"/>
+              <w:top w:val="single" w:sz="4" w:space="0" w:color="000000" w:themeColor="text1"/>
+              <w:left w:val="single" w:sz="4" w:space="0" w:color="000000" w:themeColor="text1"/>
+              <w:bottom w:val="single" w:sz="4" w:space="0" w:color="000000" w:themeColor="text1"/>
+              <w:right w:val="single" w:sz="4" w:space="0" w:color="000000" w:themeColor="text1"/>
             </w:tcBorders>
             <w:shd w:val="clear" w:color="auto" w:fill="auto"/>
             <w:tcMar>
@@ -13481,7 +13866,7 @@
                 <w:sz w:val="22"/>
                 <w:szCs w:val="22"/>
               </w:rPr>
-              <w:t>auditProcess</w:t>
+              <w:t>auditSetup</w:t>
             </w:r>
             <w:proofErr w:type="spellEnd"/>
           </w:p>
@@ -13490,8 +13875,10 @@
           <w:tcPr>
             <w:tcW w:w="2160" w:type="dxa"/>
             <w:tcBorders>
-              <w:left w:val="single" w:sz="8" w:space="0" w:color="000000"/>
-              <w:bottom w:val="single" w:sz="8" w:space="0" w:color="000000"/>
+              <w:top w:val="single" w:sz="4" w:space="0" w:color="000000" w:themeColor="text1"/>
+              <w:left w:val="single" w:sz="4" w:space="0" w:color="000000" w:themeColor="text1"/>
+              <w:bottom w:val="single" w:sz="4" w:space="0" w:color="000000" w:themeColor="text1"/>
+              <w:right w:val="single" w:sz="4" w:space="0" w:color="000000" w:themeColor="text1"/>
             </w:tcBorders>
             <w:shd w:val="clear" w:color="auto" w:fill="auto"/>
             <w:tcMar>
@@ -13503,6 +13890,7 @@
             <w:pPr>
               <w:widowControl w:val="0"/>
               <w:autoSpaceDE w:val="0"/>
+              <w:snapToGrid w:val="0"/>
               <w:rPr>
                 <w:sz w:val="22"/>
                 <w:szCs w:val="22"/>
@@ -13530,341 +13918,11 @@
               </w:rPr>
               <w:t xml:space="preserve"> of random test strings</w:t>
             </w:r>
-            <w:r>
-              <w:rPr>
-                <w:sz w:val="22"/>
-                <w:szCs w:val="22"/>
-              </w:rPr>
-              <w:t xml:space="preserve"> </w:t>
-            </w:r>
-            <w:hyperlink r:id="rId9"/>
           </w:p>
         </w:tc>
         <w:tc>
           <w:tcPr>
             <w:tcW w:w="2430" w:type="dxa"/>
-            <w:tcBorders>
-              <w:left w:val="single" w:sz="8" w:space="0" w:color="000000"/>
-              <w:bottom w:val="single" w:sz="8" w:space="0" w:color="000000"/>
-            </w:tcBorders>
-            <w:shd w:val="clear" w:color="auto" w:fill="auto"/>
-            <w:tcMar>
-              <w:left w:w="-10" w:type="dxa"/>
-            </w:tcMar>
-          </w:tcPr>
-          <w:p>
-            <w:pPr>
-              <w:widowControl w:val="0"/>
-              <w:autoSpaceDE w:val="0"/>
-              <w:snapToGrid w:val="0"/>
-              <w:rPr>
-                <w:sz w:val="22"/>
-                <w:szCs w:val="22"/>
-              </w:rPr>
-            </w:pPr>
-            <w:r>
-              <w:rPr>
-                <w:sz w:val="22"/>
-                <w:szCs w:val="22"/>
-              </w:rPr>
-              <w:t>Only audit process is present in audit file</w:t>
-            </w:r>
-            <w:r>
-              <w:rPr>
-                <w:sz w:val="22"/>
-                <w:szCs w:val="22"/>
-              </w:rPr>
-              <w:t xml:space="preserve"> </w:t>
-            </w:r>
-          </w:p>
-        </w:tc>
-        <w:tc>
-          <w:tcPr>
-            <w:tcW w:w="3240" w:type="dxa"/>
-            <w:tcBorders>
-              <w:left w:val="single" w:sz="8" w:space="0" w:color="000000"/>
-              <w:bottom w:val="single" w:sz="8" w:space="0" w:color="000000"/>
-            </w:tcBorders>
-            <w:shd w:val="clear" w:color="auto" w:fill="auto"/>
-            <w:tcMar>
-              <w:left w:w="-10" w:type="dxa"/>
-            </w:tcMar>
-          </w:tcPr>
-          <w:p>
-            <w:pPr>
-              <w:widowControl w:val="0"/>
-              <w:autoSpaceDE w:val="0"/>
-              <w:rPr>
-                <w:sz w:val="22"/>
-                <w:szCs w:val="22"/>
-              </w:rPr>
-            </w:pPr>
-            <w:r>
-              <w:rPr>
-                <w:sz w:val="22"/>
-                <w:szCs w:val="22"/>
-              </w:rPr>
-              <w:t>Only audit process is present in audit file</w:t>
-            </w:r>
-          </w:p>
-        </w:tc>
-        <w:tc>
-          <w:tcPr>
-            <w:tcW w:w="2270" w:type="dxa"/>
-            <w:tcBorders>
-              <w:left w:val="single" w:sz="8" w:space="0" w:color="000000"/>
-              <w:bottom w:val="single" w:sz="8" w:space="0" w:color="000000"/>
-              <w:right w:val="single" w:sz="8" w:space="0" w:color="000000"/>
-            </w:tcBorders>
-            <w:shd w:val="clear" w:color="auto" w:fill="auto"/>
-            <w:tcMar>
-              <w:left w:w="-10" w:type="dxa"/>
-            </w:tcMar>
-          </w:tcPr>
-          <w:p>
-            <w:pPr>
-              <w:widowControl w:val="0"/>
-              <w:autoSpaceDE w:val="0"/>
-              <w:snapToGrid w:val="0"/>
-              <w:rPr>
-                <w:sz w:val="22"/>
-                <w:szCs w:val="22"/>
-              </w:rPr>
-            </w:pPr>
-            <w:r>
-              <w:rPr>
-                <w:sz w:val="22"/>
-                <w:szCs w:val="22"/>
-              </w:rPr>
-              <w:t>Pass</w:t>
-            </w:r>
-          </w:p>
-        </w:tc>
-      </w:tr>
-      <w:tr>
-        <w:trPr>
-          <w:trHeight w:val="267"/>
-        </w:trPr>
-        <w:tc>
-          <w:tcPr>
-            <w:tcW w:w="660" w:type="dxa"/>
-            <w:tcBorders>
-              <w:left w:val="single" w:sz="8" w:space="0" w:color="000000"/>
-              <w:bottom w:val="single" w:sz="4" w:space="0" w:color="000000" w:themeColor="text1"/>
-            </w:tcBorders>
-            <w:shd w:val="clear" w:color="auto" w:fill="auto"/>
-            <w:tcMar>
-              <w:left w:w="-10" w:type="dxa"/>
-            </w:tcMar>
-            <w:vAlign w:val="bottom"/>
-          </w:tcPr>
-          <w:p>
-            <w:pPr>
-              <w:widowControl w:val="0"/>
-              <w:autoSpaceDE w:val="0"/>
-              <w:jc w:val="center"/>
-              <w:rPr>
-                <w:sz w:val="22"/>
-                <w:szCs w:val="22"/>
-              </w:rPr>
-            </w:pPr>
-            <w:r>
-              <w:rPr>
-                <w:sz w:val="22"/>
-                <w:szCs w:val="22"/>
-              </w:rPr>
-              <w:t>3</w:t>
-            </w:r>
-          </w:p>
-        </w:tc>
-        <w:tc>
-          <w:tcPr>
-            <w:tcW w:w="2310" w:type="dxa"/>
-            <w:tcBorders>
-              <w:left w:val="single" w:sz="8" w:space="0" w:color="000000"/>
-              <w:bottom w:val="single" w:sz="4" w:space="0" w:color="000000" w:themeColor="text1"/>
-            </w:tcBorders>
-            <w:shd w:val="clear" w:color="auto" w:fill="auto"/>
-            <w:tcMar>
-              <w:left w:w="-10" w:type="dxa"/>
-            </w:tcMar>
-            <w:vAlign w:val="bottom"/>
-          </w:tcPr>
-          <w:p>
-            <w:pPr>
-              <w:widowControl w:val="0"/>
-              <w:autoSpaceDE w:val="0"/>
-              <w:rPr>
-                <w:sz w:val="22"/>
-                <w:szCs w:val="22"/>
-              </w:rPr>
-            </w:pPr>
-            <w:r>
-              <w:rPr>
-                <w:sz w:val="22"/>
-                <w:szCs w:val="22"/>
-              </w:rPr>
-              <w:t xml:space="preserve">Test </w:t>
-            </w:r>
-            <w:proofErr w:type="spellStart"/>
-            <w:r>
-              <w:rPr>
-                <w:sz w:val="22"/>
-                <w:szCs w:val="22"/>
-              </w:rPr>
-              <w:t>auditResult</w:t>
-            </w:r>
-            <w:proofErr w:type="spellEnd"/>
-          </w:p>
-        </w:tc>
-        <w:tc>
-          <w:tcPr>
-            <w:tcW w:w="2160" w:type="dxa"/>
-            <w:tcBorders>
-              <w:left w:val="single" w:sz="8" w:space="0" w:color="000000"/>
-              <w:bottom w:val="single" w:sz="4" w:space="0" w:color="000000" w:themeColor="text1"/>
-            </w:tcBorders>
-            <w:shd w:val="clear" w:color="auto" w:fill="auto"/>
-            <w:tcMar>
-              <w:left w:w="-10" w:type="dxa"/>
-            </w:tcMar>
-            <w:vAlign w:val="bottom"/>
-          </w:tcPr>
-          <w:p>
-            <w:pPr>
-              <w:widowControl w:val="0"/>
-              <w:autoSpaceDE w:val="0"/>
-              <w:snapToGrid w:val="0"/>
-              <w:rPr>
-                <w:sz w:val="22"/>
-                <w:szCs w:val="22"/>
-              </w:rPr>
-            </w:pPr>
-            <w:proofErr w:type="spellStart"/>
-            <w:r>
-              <w:rPr>
-                <w:rStyle w:val="InternetLink"/>
-                <w:color w:val="auto"/>
-                <w:sz w:val="22"/>
-                <w:szCs w:val="22"/>
-                <w:u w:val="none"/>
-              </w:rPr>
-              <w:t>Arraylist</w:t>
-            </w:r>
-            <w:proofErr w:type="spellEnd"/>
-            <w:r>
-              <w:rPr>
-                <w:rStyle w:val="InternetLink"/>
-                <w:color w:val="auto"/>
-                <w:sz w:val="22"/>
-                <w:szCs w:val="22"/>
-                <w:u w:val="none"/>
-              </w:rPr>
-              <w:t xml:space="preserve"> of random test strings</w:t>
-            </w:r>
-          </w:p>
-        </w:tc>
-        <w:tc>
-          <w:tcPr>
-            <w:tcW w:w="2430" w:type="dxa"/>
-            <w:tcBorders>
-              <w:left w:val="single" w:sz="8" w:space="0" w:color="000000"/>
-              <w:bottom w:val="single" w:sz="4" w:space="0" w:color="000000" w:themeColor="text1"/>
-            </w:tcBorders>
-            <w:shd w:val="clear" w:color="auto" w:fill="auto"/>
-            <w:tcMar>
-              <w:left w:w="-10" w:type="dxa"/>
-            </w:tcMar>
-          </w:tcPr>
-          <w:p>
-            <w:pPr>
-              <w:widowControl w:val="0"/>
-              <w:autoSpaceDE w:val="0"/>
-              <w:snapToGrid w:val="0"/>
-              <w:rPr>
-                <w:sz w:val="22"/>
-                <w:szCs w:val="22"/>
-              </w:rPr>
-            </w:pPr>
-            <w:r>
-              <w:rPr>
-                <w:sz w:val="22"/>
-                <w:szCs w:val="22"/>
-              </w:rPr>
-              <w:t>Only audit result is present in audit file</w:t>
-            </w:r>
-          </w:p>
-        </w:tc>
-        <w:tc>
-          <w:tcPr>
-            <w:tcW w:w="3240" w:type="dxa"/>
-            <w:tcBorders>
-              <w:left w:val="single" w:sz="8" w:space="0" w:color="000000"/>
-              <w:bottom w:val="single" w:sz="4" w:space="0" w:color="000000" w:themeColor="text1"/>
-            </w:tcBorders>
-            <w:shd w:val="clear" w:color="auto" w:fill="auto"/>
-            <w:tcMar>
-              <w:left w:w="-10" w:type="dxa"/>
-            </w:tcMar>
-          </w:tcPr>
-          <w:p>
-            <w:pPr>
-              <w:widowControl w:val="0"/>
-              <w:autoSpaceDE w:val="0"/>
-              <w:rPr>
-                <w:sz w:val="22"/>
-                <w:szCs w:val="22"/>
-              </w:rPr>
-            </w:pPr>
-            <w:r>
-              <w:rPr>
-                <w:sz w:val="22"/>
-                <w:szCs w:val="22"/>
-              </w:rPr>
-              <w:t>Only audit result is present in audit file</w:t>
-            </w:r>
-          </w:p>
-        </w:tc>
-        <w:tc>
-          <w:tcPr>
-            <w:tcW w:w="2270" w:type="dxa"/>
-            <w:tcBorders>
-              <w:left w:val="single" w:sz="8" w:space="0" w:color="000000"/>
-              <w:bottom w:val="single" w:sz="4" w:space="0" w:color="000000" w:themeColor="text1"/>
-              <w:right w:val="single" w:sz="8" w:space="0" w:color="000000"/>
-            </w:tcBorders>
-            <w:shd w:val="clear" w:color="auto" w:fill="auto"/>
-            <w:tcMar>
-              <w:left w:w="-10" w:type="dxa"/>
-            </w:tcMar>
-          </w:tcPr>
-          <w:p>
-            <w:pPr>
-              <w:widowControl w:val="0"/>
-              <w:autoSpaceDE w:val="0"/>
-              <w:snapToGrid w:val="0"/>
-              <w:rPr>
-                <w:sz w:val="22"/>
-                <w:szCs w:val="22"/>
-              </w:rPr>
-            </w:pPr>
-            <w:r>
-              <w:rPr>
-                <w:sz w:val="22"/>
-                <w:szCs w:val="22"/>
-              </w:rPr>
-              <w:t xml:space="preserve">Pass </w:t>
-            </w:r>
-          </w:p>
-        </w:tc>
-      </w:tr>
-      <w:tr>
-        <w:trPr>
-          <w:trHeight w:val="266"/>
-        </w:trPr>
-        <w:tc>
-          <w:tcPr>
-            <w:tcW w:w="660" w:type="dxa"/>
             <w:tcBorders>
               <w:top w:val="single" w:sz="4" w:space="0" w:color="000000" w:themeColor="text1"/>
               <w:left w:val="single" w:sz="4" w:space="0" w:color="000000" w:themeColor="text1"/>
@@ -13875,13 +13933,12 @@
             <w:tcMar>
               <w:left w:w="-10" w:type="dxa"/>
             </w:tcMar>
-            <w:vAlign w:val="bottom"/>
-          </w:tcPr>
-          <w:p>
-            <w:pPr>
-              <w:widowControl w:val="0"/>
-              <w:autoSpaceDE w:val="0"/>
-              <w:jc w:val="center"/>
+          </w:tcPr>
+          <w:p>
+            <w:pPr>
+              <w:widowControl w:val="0"/>
+              <w:autoSpaceDE w:val="0"/>
+              <w:snapToGrid w:val="0"/>
               <w:rPr>
                 <w:sz w:val="22"/>
                 <w:szCs w:val="22"/>
@@ -13892,145 +13949,7 @@
                 <w:sz w:val="22"/>
                 <w:szCs w:val="22"/>
               </w:rPr>
-              <w:t>4</w:t>
-            </w:r>
-          </w:p>
-        </w:tc>
-        <w:tc>
-          <w:tcPr>
-            <w:tcW w:w="2310" w:type="dxa"/>
-            <w:tcBorders>
-              <w:top w:val="single" w:sz="4" w:space="0" w:color="000000" w:themeColor="text1"/>
-              <w:left w:val="single" w:sz="4" w:space="0" w:color="000000" w:themeColor="text1"/>
-              <w:bottom w:val="single" w:sz="4" w:space="0" w:color="000000" w:themeColor="text1"/>
-              <w:right w:val="single" w:sz="4" w:space="0" w:color="000000" w:themeColor="text1"/>
-            </w:tcBorders>
-            <w:shd w:val="clear" w:color="auto" w:fill="auto"/>
-            <w:tcMar>
-              <w:left w:w="-10" w:type="dxa"/>
-            </w:tcMar>
-            <w:vAlign w:val="bottom"/>
-          </w:tcPr>
-          <w:p>
-            <w:pPr>
-              <w:widowControl w:val="0"/>
-              <w:autoSpaceDE w:val="0"/>
-              <w:rPr>
-                <w:sz w:val="22"/>
-                <w:szCs w:val="22"/>
-              </w:rPr>
-            </w:pPr>
-            <w:r>
-              <w:rPr>
-                <w:sz w:val="22"/>
-                <w:szCs w:val="22"/>
-              </w:rPr>
-              <w:t xml:space="preserve">Test </w:t>
-            </w:r>
-            <w:proofErr w:type="spellStart"/>
-            <w:r>
-              <w:rPr>
-                <w:sz w:val="22"/>
-                <w:szCs w:val="22"/>
-              </w:rPr>
-              <w:t>auditSetup</w:t>
-            </w:r>
-            <w:proofErr w:type="spellEnd"/>
-          </w:p>
-        </w:tc>
-        <w:tc>
-          <w:tcPr>
-            <w:tcW w:w="2160" w:type="dxa"/>
-            <w:tcBorders>
-              <w:top w:val="single" w:sz="4" w:space="0" w:color="000000" w:themeColor="text1"/>
-              <w:left w:val="single" w:sz="4" w:space="0" w:color="000000" w:themeColor="text1"/>
-              <w:bottom w:val="single" w:sz="4" w:space="0" w:color="000000" w:themeColor="text1"/>
-              <w:right w:val="single" w:sz="4" w:space="0" w:color="000000" w:themeColor="text1"/>
-            </w:tcBorders>
-            <w:shd w:val="clear" w:color="auto" w:fill="auto"/>
-            <w:tcMar>
-              <w:left w:w="-10" w:type="dxa"/>
-            </w:tcMar>
-            <w:vAlign w:val="bottom"/>
-          </w:tcPr>
-          <w:p>
-            <w:pPr>
-              <w:widowControl w:val="0"/>
-              <w:autoSpaceDE w:val="0"/>
-              <w:snapToGrid w:val="0"/>
-              <w:rPr>
-                <w:sz w:val="22"/>
-                <w:szCs w:val="22"/>
-              </w:rPr>
-            </w:pPr>
-            <w:proofErr w:type="spellStart"/>
-            <w:r>
-              <w:rPr>
-                <w:rStyle w:val="InternetLink"/>
-                <w:color w:val="auto"/>
-                <w:sz w:val="22"/>
-                <w:szCs w:val="22"/>
-                <w:u w:val="none"/>
-              </w:rPr>
-              <w:t>Arraylist</w:t>
-            </w:r>
-            <w:proofErr w:type="spellEnd"/>
-            <w:r>
-              <w:rPr>
-                <w:rStyle w:val="InternetLink"/>
-                <w:color w:val="auto"/>
-                <w:sz w:val="22"/>
-                <w:szCs w:val="22"/>
-                <w:u w:val="none"/>
-              </w:rPr>
-              <w:t xml:space="preserve"> of random test strings</w:t>
-            </w:r>
-          </w:p>
-        </w:tc>
-        <w:tc>
-          <w:tcPr>
-            <w:tcW w:w="2430" w:type="dxa"/>
-            <w:tcBorders>
-              <w:top w:val="single" w:sz="4" w:space="0" w:color="000000" w:themeColor="text1"/>
-              <w:left w:val="single" w:sz="4" w:space="0" w:color="000000" w:themeColor="text1"/>
-              <w:bottom w:val="single" w:sz="4" w:space="0" w:color="000000" w:themeColor="text1"/>
-              <w:right w:val="single" w:sz="4" w:space="0" w:color="000000" w:themeColor="text1"/>
-            </w:tcBorders>
-            <w:shd w:val="clear" w:color="auto" w:fill="auto"/>
-            <w:tcMar>
-              <w:left w:w="-10" w:type="dxa"/>
-            </w:tcMar>
-          </w:tcPr>
-          <w:p>
-            <w:pPr>
-              <w:widowControl w:val="0"/>
-              <w:autoSpaceDE w:val="0"/>
-              <w:snapToGrid w:val="0"/>
-              <w:rPr>
-                <w:sz w:val="22"/>
-                <w:szCs w:val="22"/>
-              </w:rPr>
-            </w:pPr>
-            <w:r>
-              <w:rPr>
-                <w:sz w:val="22"/>
-                <w:szCs w:val="22"/>
-              </w:rPr>
-              <w:t xml:space="preserve">Only audit </w:t>
-            </w:r>
-            <w:r>
-              <w:rPr>
-                <w:sz w:val="22"/>
-                <w:szCs w:val="22"/>
-              </w:rPr>
-              <w:t>setup</w:t>
-            </w:r>
-            <w:r>
-              <w:rPr>
-                <w:sz w:val="22"/>
-                <w:szCs w:val="22"/>
-              </w:rPr>
-              <w:t xml:space="preserve"> is present in audit file</w:t>
+              <w:t>Only audit setup is present in audit file</w:t>
             </w:r>
           </w:p>
         </w:tc>
@@ -14659,7 +14578,7 @@
               </wp:anchor>
             </w:drawing>
           </mc:Choice>
-          <mc:Fallback xmlns:w16se="http://schemas.microsoft.com/office/word/2015/wordml/symex" xmlns:w16cid="http://schemas.microsoft.com/office/word/2016/wordml/cid" xmlns:w15="http://schemas.microsoft.com/office/word/2012/wordml" xmlns:am3d="http://schemas.microsoft.com/office/drawing/2017/model3d" xmlns:aink="http://schemas.microsoft.com/office/drawing/2016/ink" xmlns:cx8="http://schemas.microsoft.com/office/drawing/2016/5/14/chartex" xmlns:cx7="http://schemas.microsoft.com/office/drawing/2016/5/13/chartex" xmlns:cx6="http://schemas.microsoft.com/office/drawing/2016/5/12/chartex" xmlns:cx5="http://schemas.microsoft.com/office/drawing/2016/5/11/chartex" xmlns:cx4="http://schemas.microsoft.com/office/drawing/2016/5/10/chartex" xmlns:cx3="http://schemas.microsoft.com/office/drawing/2016/5/9/chartex" xmlns:cx2="http://schemas.microsoft.com/office/drawing/2015/10/21/chartex" xmlns:cx1="http://schemas.microsoft.com/office/drawing/2015/9/8/chartex" xmlns:cx="http://schemas.microsoft.com/office/drawing/2014/chartex">
+          <mc:Fallback xmlns:cx="http://schemas.microsoft.com/office/drawing/2014/chartex" xmlns:cx1="http://schemas.microsoft.com/office/drawing/2015/9/8/chartex" xmlns:cx2="http://schemas.microsoft.com/office/drawing/2015/10/21/chartex" xmlns:cx3="http://schemas.microsoft.com/office/drawing/2016/5/9/chartex" xmlns:cx4="http://schemas.microsoft.com/office/drawing/2016/5/10/chartex" xmlns:cx5="http://schemas.microsoft.com/office/drawing/2016/5/11/chartex" xmlns:cx6="http://schemas.microsoft.com/office/drawing/2016/5/12/chartex" xmlns:cx7="http://schemas.microsoft.com/office/drawing/2016/5/13/chartex" xmlns:cx8="http://schemas.microsoft.com/office/drawing/2016/5/14/chartex" xmlns:aink="http://schemas.microsoft.com/office/drawing/2016/ink" xmlns:am3d="http://schemas.microsoft.com/office/drawing/2017/model3d" xmlns:w15="http://schemas.microsoft.com/office/word/2012/wordml" xmlns:w16cid="http://schemas.microsoft.com/office/word/2016/wordml/cid" xmlns:w16se="http://schemas.microsoft.com/office/word/2015/wordml/symex">
             <w:pict>
               <v:line w14:anchorId="104F3FDB" id="Straight Connector 5" o:spid="_x0000_s1026" style="position:absolute;z-index:-251635712;visibility:visible;mso-wrap-style:square;mso-width-percent:0;mso-height-percent:0;mso-wrap-distance-left:9.05pt;mso-wrap-distance-top:0;mso-wrap-distance-right:9.05pt;mso-wrap-distance-bottom:0;mso-position-horizontal:absolute;mso-position-horizontal-relative:text;mso-position-vertical:absolute;mso-position-vertical-relative:text;mso-width-percent:0;mso-height-percent:0;mso-width-relative:page;mso-height-relative:page" from="657pt,1.55pt" to="657.05pt,57.3pt" o:gfxdata="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" strokeweight=".18mm">
                 <v:stroke joinstyle="miter"/>
@@ -14738,7 +14657,7 @@
               </wp:anchor>
             </w:drawing>
           </mc:Choice>
-          <mc:Fallback xmlns:w16se="http://schemas.microsoft.com/office/word/2015/wordml/symex" xmlns:w16cid="http://schemas.microsoft.com/office/word/2016/wordml/cid" xmlns:w15="http://schemas.microsoft.com/office/word/2012/wordml" xmlns:am3d="http://schemas.microsoft.com/office/drawing/2017/model3d" xmlns:aink="http://schemas.microsoft.com/office/drawing/2016/ink" xmlns:cx8="http://schemas.microsoft.com/office/drawing/2016/5/14/chartex" xmlns:cx7="http://schemas.microsoft.com/office/drawing/2016/5/13/chartex" xmlns:cx6="http://schemas.microsoft.com/office/drawing/2016/5/12/chartex" xmlns:cx5="http://schemas.microsoft.com/office/drawing/2016/5/11/chartex" xmlns:cx4="http://schemas.microsoft.com/office/drawing/2016/5/10/chartex" xmlns:cx3="http://schemas.microsoft.com/office/drawing/2016/5/9/chartex" xmlns:cx2="http://schemas.microsoft.com/office/drawing/2015/10/21/chartex" xmlns:cx1="http://schemas.microsoft.com/office/drawing/2015/9/8/chartex" xmlns:cx="http://schemas.microsoft.com/office/drawing/2014/chartex">
+          <mc:Fallback xmlns:cx="http://schemas.microsoft.com/office/drawing/2014/chartex" xmlns:cx1="http://schemas.microsoft.com/office/drawing/2015/9/8/chartex" xmlns:cx2="http://schemas.microsoft.com/office/drawing/2015/10/21/chartex" xmlns:cx3="http://schemas.microsoft.com/office/drawing/2016/5/9/chartex" xmlns:cx4="http://schemas.microsoft.com/office/drawing/2016/5/10/chartex" xmlns:cx5="http://schemas.microsoft.com/office/drawing/2016/5/11/chartex" xmlns:cx6="http://schemas.microsoft.com/office/drawing/2016/5/12/chartex" xmlns:cx7="http://schemas.microsoft.com/office/drawing/2016/5/13/chartex" xmlns:cx8="http://schemas.microsoft.com/office/drawing/2016/5/14/chartex" xmlns:aink="http://schemas.microsoft.com/office/drawing/2016/ink" xmlns:am3d="http://schemas.microsoft.com/office/drawing/2017/model3d" xmlns:w15="http://schemas.microsoft.com/office/word/2012/wordml" xmlns:w16cid="http://schemas.microsoft.com/office/word/2016/wordml/cid" xmlns:w16se="http://schemas.microsoft.com/office/word/2015/wordml/symex">
             <w:pict>
               <v:line w14:anchorId="3F39DAE5" id="Straight Connector 6" o:spid="_x0000_s1026" style="position:absolute;z-index:-251636736;visibility:visible;mso-wrap-style:square;mso-width-percent:0;mso-height-percent:0;mso-wrap-distance-left:9.05pt;mso-wrap-distance-top:0;mso-wrap-distance-right:9.05pt;mso-wrap-distance-bottom:0;mso-position-horizontal:absolute;mso-position-horizontal-relative:text;mso-position-vertical:absolute;mso-position-vertical-relative:text;mso-width-percent:0;mso-height-percent:0;mso-width-relative:page;mso-height-relative:page" from="0,1.55pt" to=".05pt,57.3pt" o:gfxdata="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" strokeweight=".18mm">
                 <v:stroke joinstyle="miter"/>
@@ -14830,7 +14749,7 @@
               </wp:anchor>
             </w:drawing>
           </mc:Choice>
-          <mc:Fallback xmlns:w16se="http://schemas.microsoft.com/office/word/2015/wordml/symex" xmlns:w16cid="http://schemas.microsoft.com/office/word/2016/wordml/cid" xmlns:w15="http://schemas.microsoft.com/office/word/2012/wordml" xmlns:am3d="http://schemas.microsoft.com/office/drawing/2017/model3d" xmlns:aink="http://schemas.microsoft.com/office/drawing/2016/ink" xmlns:cx8="http://schemas.microsoft.com/office/drawing/2016/5/14/chartex" xmlns:cx7="http://schemas.microsoft.com/office/drawing/2016/5/13/chartex" xmlns:cx6="http://schemas.microsoft.com/office/drawing/2016/5/12/chartex" xmlns:cx5="http://schemas.microsoft.com/office/drawing/2016/5/11/chartex" xmlns:cx4="http://schemas.microsoft.com/office/drawing/2016/5/10/chartex" xmlns:cx3="http://schemas.microsoft.com/office/drawing/2016/5/9/chartex" xmlns:cx2="http://schemas.microsoft.com/office/drawing/2015/10/21/chartex" xmlns:cx1="http://schemas.microsoft.com/office/drawing/2015/9/8/chartex" xmlns:cx="http://schemas.microsoft.com/office/drawing/2014/chartex">
+          <mc:Fallback xmlns:cx="http://schemas.microsoft.com/office/drawing/2014/chartex" xmlns:cx1="http://schemas.microsoft.com/office/drawing/2015/9/8/chartex" xmlns:cx2="http://schemas.microsoft.com/office/drawing/2015/10/21/chartex" xmlns:cx3="http://schemas.microsoft.com/office/drawing/2016/5/9/chartex" xmlns:cx4="http://schemas.microsoft.com/office/drawing/2016/5/10/chartex" xmlns:cx5="http://schemas.microsoft.com/office/drawing/2016/5/11/chartex" xmlns:cx6="http://schemas.microsoft.com/office/drawing/2016/5/12/chartex" xmlns:cx7="http://schemas.microsoft.com/office/drawing/2016/5/13/chartex" xmlns:cx8="http://schemas.microsoft.com/office/drawing/2016/5/14/chartex" xmlns:aink="http://schemas.microsoft.com/office/drawing/2016/ink" xmlns:am3d="http://schemas.microsoft.com/office/drawing/2017/model3d" xmlns:w15="http://schemas.microsoft.com/office/word/2012/wordml" xmlns:w16cid="http://schemas.microsoft.com/office/word/2016/wordml/cid" xmlns:w16se="http://schemas.microsoft.com/office/word/2015/wordml/symex">
             <w:pict>
               <v:line w14:anchorId="39A2B983" id="Straight Connector 7" o:spid="_x0000_s1026" style="position:absolute;z-index:-251637760;visibility:visible;mso-wrap-style:square;mso-width-percent:0;mso-height-percent:0;mso-wrap-distance-left:9.05pt;mso-wrap-distance-top:0;mso-wrap-distance-right:9.05pt;mso-wrap-distance-bottom:0;mso-position-horizontal:absolute;mso-position-horizontal-relative:text;mso-position-vertical:absolute;mso-position-vertical-relative:text;mso-width-percent:0;mso-height-percent:0;mso-width-relative:page;mso-height-relative:page" from="-.45pt,-12.85pt" to="658.1pt,-12.8pt" o:gfxdata="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" strokeweight=".18mm">
                 <v:stroke joinstyle="miter"/>
@@ -14909,7 +14828,7 @@
               </wp:anchor>
             </w:drawing>
           </mc:Choice>
-          <mc:Fallback xmlns:w16se="http://schemas.microsoft.com/office/word/2015/wordml/symex" xmlns:w16cid="http://schemas.microsoft.com/office/word/2016/wordml/cid" xmlns:w15="http://schemas.microsoft.com/office/word/2012/wordml" xmlns:am3d="http://schemas.microsoft.com/office/drawing/2017/model3d" xmlns:aink="http://schemas.microsoft.com/office/drawing/2016/ink" xmlns:cx8="http://schemas.microsoft.com/office/drawing/2016/5/14/chartex" xmlns:cx7="http://schemas.microsoft.com/office/drawing/2016/5/13/chartex" xmlns:cx6="http://schemas.microsoft.com/office/drawing/2016/5/12/chartex" xmlns:cx5="http://schemas.microsoft.com/office/drawing/2016/5/11/chartex" xmlns:cx4="http://schemas.microsoft.com/office/drawing/2016/5/10/chartex" xmlns:cx3="http://schemas.microsoft.com/office/drawing/2016/5/9/chartex" xmlns:cx2="http://schemas.microsoft.com/office/drawing/2015/10/21/chartex" xmlns:cx1="http://schemas.microsoft.com/office/drawing/2015/9/8/chartex" xmlns:cx="http://schemas.microsoft.com/office/drawing/2014/chartex">
+          <mc:Fallback xmlns:cx="http://schemas.microsoft.com/office/drawing/2014/chartex" xmlns:cx1="http://schemas.microsoft.com/office/drawing/2015/9/8/chartex" xmlns:cx2="http://schemas.microsoft.com/office/drawing/2015/10/21/chartex" xmlns:cx3="http://schemas.microsoft.com/office/drawing/2016/5/9/chartex" xmlns:cx4="http://schemas.microsoft.com/office/drawing/2016/5/10/chartex" xmlns:cx5="http://schemas.microsoft.com/office/drawing/2016/5/11/chartex" xmlns:cx6="http://schemas.microsoft.com/office/drawing/2016/5/12/chartex" xmlns:cx7="http://schemas.microsoft.com/office/drawing/2016/5/13/chartex" xmlns:cx8="http://schemas.microsoft.com/office/drawing/2016/5/14/chartex" xmlns:aink="http://schemas.microsoft.com/office/drawing/2016/ink" xmlns:am3d="http://schemas.microsoft.com/office/drawing/2017/model3d" xmlns:w15="http://schemas.microsoft.com/office/word/2012/wordml" xmlns:w16cid="http://schemas.microsoft.com/office/word/2016/wordml/cid" xmlns:w16se="http://schemas.microsoft.com/office/word/2015/wordml/symex">
             <w:pict>
               <v:line w14:anchorId="3FA905E4" id="Straight Connector 8" o:spid="_x0000_s1026" style="position:absolute;z-index:-251634688;visibility:visible;mso-wrap-style:square;mso-width-percent:0;mso-height-percent:0;mso-wrap-distance-left:9.05pt;mso-wrap-distance-top:0;mso-wrap-distance-right:9.05pt;mso-wrap-distance-bottom:0;mso-position-horizontal:absolute;mso-position-horizontal-relative:text;mso-position-vertical:absolute;mso-position-vertical-relative:text;mso-width-percent:0;mso-height-percent:0;mso-width-relative:page;mso-height-relative:page" from="-.45pt,42.8pt" to="658.1pt,42.85pt" o:gfxdata="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" strokeweight=".18mm">
                 <v:stroke joinstyle="miter"/>
@@ -15505,6 +15424,7 @@
   <w:style w:type="character" w:default="1" w:styleId="DefaultParagraphFont">
     <w:name w:val="Default Paragraph Font"/>
     <w:uiPriority w:val="1"/>
+    <w:semiHidden/>
     <w:unhideWhenUsed/>
   </w:style>
   <w:style w:type="table" w:default="1" w:styleId="TableNormal">
@@ -15871,6 +15791,7 @@
   <w:style w:type="character" w:default="1" w:styleId="DefaultParagraphFont">
     <w:name w:val="Default Paragraph Font"/>
     <w:uiPriority w:val="1"/>
+    <w:semiHidden/>
     <w:unhideWhenUsed/>
   </w:style>
   <w:style w:type="table" w:default="1" w:styleId="TableNormal">
@@ -16354,7 +16275,7 @@
   <a:extraClrSchemeLst/>
   <a:extLst>
     <a:ext uri="{05A4C25C-085E-4340-85A3-A5531E510DB2}">
-      <thm15:themeFamily xmlns:thm15="http://schemas.microsoft.com/office/thememl/2012/main" xmlns="" name="Office Theme" id="{62F939B6-93AF-4DB8-9C6B-D6C7DFDC589F}" vid="{4A3C46E8-61CC-4603-A589-7422A47A8E4A}"/>
+      <thm15:themeFamily xmlns="" xmlns:thm15="http://schemas.microsoft.com/office/thememl/2012/main" name="Office Theme" id="{62F939B6-93AF-4DB8-9C6B-D6C7DFDC589F}" vid="{4A3C46E8-61CC-4603-A589-7422A47A8E4A}"/>
     </a:ext>
   </a:extLst>
 </a:theme>

</xml_diff>